<commit_message>
final changes to spark-full
</commit_message>
<xml_diff>
--- a/Dissertation/diagrams/spark-full.docx
+++ b/Dissertation/diagrams/spark-full.docx
@@ -5,6 +5,367 @@
     <w:p>
       <w:bookmarkStart w:id="0" w:name="_GoBack"/>
       <w:bookmarkEnd w:id="0"/>
+      <w:r>
+        <w:rPr>
+          <w:noProof/>
+        </w:rPr>
+        <mc:AlternateContent>
+          <mc:Choice Requires="wps">
+            <w:drawing>
+              <wp:anchor distT="0" distB="0" distL="114300" distR="114300" simplePos="0" relativeHeight="251700224" behindDoc="0" locked="0" layoutInCell="1" allowOverlap="1">
+                <wp:simplePos x="0" y="0"/>
+                <wp:positionH relativeFrom="column">
+                  <wp:posOffset>4434122</wp:posOffset>
+                </wp:positionH>
+                <wp:positionV relativeFrom="paragraph">
+                  <wp:posOffset>3340417</wp:posOffset>
+                </wp:positionV>
+                <wp:extent cx="1309438" cy="296779"/>
+                <wp:effectExtent l="0" t="0" r="0" b="0"/>
+                <wp:wrapNone/>
+                <wp:docPr id="47" name="Text Box 47"/>
+                <wp:cNvGraphicFramePr/>
+                <a:graphic xmlns:a="http://schemas.openxmlformats.org/drawingml/2006/main">
+                  <a:graphicData uri="http://schemas.microsoft.com/office/word/2010/wordprocessingShape">
+                    <wps:wsp>
+                      <wps:cNvSpPr txBox="1"/>
+                      <wps:spPr>
+                        <a:xfrm rot="5400000">
+                          <a:off x="0" y="0"/>
+                          <a:ext cx="1309438" cy="296779"/>
+                        </a:xfrm>
+                        <a:prstGeom prst="rect">
+                          <a:avLst/>
+                        </a:prstGeom>
+                        <a:noFill/>
+                        <a:ln w="6350">
+                          <a:noFill/>
+                        </a:ln>
+                      </wps:spPr>
+                      <wps:txbx>
+                        <w:txbxContent>
+                          <w:p>
+                            <w:pPr>
+                              <w:jc w:val="center"/>
+                              <w:rPr>
+                                <w:rFonts w:ascii="Charter Roman" w:hAnsi="Charter Roman"/>
+                                <w:color w:val="000000" w:themeColor="text1"/>
+                                <w:sz w:val="20"/>
+                                <w:szCs w:val="20"/>
+                                <w:lang w:val="en-US"/>
+                              </w:rPr>
+                            </w:pPr>
+                            <w:r>
+                              <w:rPr>
+                                <w:rFonts w:ascii="Charter Roman" w:hAnsi="Charter Roman"/>
+                                <w:color w:val="000000" w:themeColor="text1"/>
+                                <w:sz w:val="20"/>
+                                <w:szCs w:val="20"/>
+                                <w:lang w:val="en-US"/>
+                              </w:rPr>
+                              <w:t>5. Monitor Executor</w:t>
+                            </w:r>
+                          </w:p>
+                        </w:txbxContent>
+                      </wps:txbx>
+                      <wps:bodyPr rot="0" spcFirstLastPara="0" vertOverflow="overflow" horzOverflow="overflow" vert="horz" wrap="square" lIns="91440" tIns="45720" rIns="91440" bIns="45720" numCol="1" spcCol="0" rtlCol="0" fromWordArt="0" anchor="t" anchorCtr="0" forceAA="0" compatLnSpc="1">
+                        <a:prstTxWarp prst="textNoShape">
+                          <a:avLst/>
+                        </a:prstTxWarp>
+                        <a:spAutoFit/>
+                      </wps:bodyPr>
+                    </wps:wsp>
+                  </a:graphicData>
+                </a:graphic>
+                <wp14:sizeRelH relativeFrom="margin">
+                  <wp14:pctWidth>0</wp14:pctWidth>
+                </wp14:sizeRelH>
+              </wp:anchor>
+            </w:drawing>
+          </mc:Choice>
+          <mc:Fallback>
+            <w:pict>
+              <v:shapetype id="_x0000_t202" coordsize="21600,21600" o:spt="202" path="m,l,21600r21600,l21600,xe">
+                <v:stroke joinstyle="miter"/>
+                <v:path gradientshapeok="t" o:connecttype="rect"/>
+              </v:shapetype>
+              <v:shape id="Text Box 47" o:spid="_x0000_s1026" type="#_x0000_t202" style="position:absolute;margin-left:349.15pt;margin-top:263pt;width:103.1pt;height:23.35pt;rotation:90;z-index:251700224;visibility:visible;mso-wrap-style:square;mso-width-percent:0;mso-wrap-distance-left:9pt;mso-wrap-distance-top:0;mso-wrap-distance-right:9pt;mso-wrap-distance-bottom:0;mso-position-horizontal:absolute;mso-position-horizontal-relative:text;mso-position-vertical:absolute;mso-position-vertical-relative:text;mso-width-percent:0;mso-width-relative:margin;v-text-anchor:top" o:gfxdata="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" filled="f" stroked="f" strokeweight=".5pt">
+                <v:textbox style="mso-fit-shape-to-text:t">
+                  <w:txbxContent>
+                    <w:p>
+                      <w:pPr>
+                        <w:jc w:val="center"/>
+                        <w:rPr>
+                          <w:rFonts w:ascii="Charter Roman" w:hAnsi="Charter Roman"/>
+                          <w:color w:val="000000" w:themeColor="text1"/>
+                          <w:sz w:val="20"/>
+                          <w:szCs w:val="20"/>
+                          <w:lang w:val="en-US"/>
+                        </w:rPr>
+                      </w:pPr>
+                      <w:r>
+                        <w:rPr>
+                          <w:rFonts w:ascii="Charter Roman" w:hAnsi="Charter Roman"/>
+                          <w:color w:val="000000" w:themeColor="text1"/>
+                          <w:sz w:val="20"/>
+                          <w:szCs w:val="20"/>
+                          <w:lang w:val="en-US"/>
+                        </w:rPr>
+                        <w:t>5. Monitor Executor</w:t>
+                      </w:r>
+                    </w:p>
+                  </w:txbxContent>
+                </v:textbox>
+              </v:shape>
+            </w:pict>
+          </mc:Fallback>
+        </mc:AlternateContent>
+      </w:r>
+      <w:r>
+        <w:rPr>
+          <w:noProof/>
+        </w:rPr>
+        <mc:AlternateContent>
+          <mc:Choice Requires="wps">
+            <w:drawing>
+              <wp:anchor distT="0" distB="0" distL="114300" distR="114300" simplePos="0" relativeHeight="251699200" behindDoc="0" locked="0" layoutInCell="1" allowOverlap="1">
+                <wp:simplePos x="0" y="0"/>
+                <wp:positionH relativeFrom="column">
+                  <wp:posOffset>4891405</wp:posOffset>
+                </wp:positionH>
+                <wp:positionV relativeFrom="paragraph">
+                  <wp:posOffset>2324668</wp:posOffset>
+                </wp:positionV>
+                <wp:extent cx="312821" cy="713874"/>
+                <wp:effectExtent l="25400" t="38100" r="17780" b="22860"/>
+                <wp:wrapNone/>
+                <wp:docPr id="46" name="Freeform 46"/>
+                <wp:cNvGraphicFramePr/>
+                <a:graphic xmlns:a="http://schemas.openxmlformats.org/drawingml/2006/main">
+                  <a:graphicData uri="http://schemas.microsoft.com/office/word/2010/wordprocessingShape">
+                    <wps:wsp>
+                      <wps:cNvSpPr/>
+                      <wps:spPr>
+                        <a:xfrm>
+                          <a:off x="0" y="0"/>
+                          <a:ext cx="312821" cy="713874"/>
+                        </a:xfrm>
+                        <a:custGeom>
+                          <a:avLst/>
+                          <a:gdLst>
+                            <a:gd name="connsiteX0" fmla="*/ 16042 w 569514"/>
+                            <a:gd name="connsiteY0" fmla="*/ 0 h 713874"/>
+                            <a:gd name="connsiteX1" fmla="*/ 569495 w 569514"/>
+                            <a:gd name="connsiteY1" fmla="*/ 248653 h 713874"/>
+                            <a:gd name="connsiteX2" fmla="*/ 0 w 569514"/>
+                            <a:gd name="connsiteY2" fmla="*/ 713874 h 713874"/>
+                          </a:gdLst>
+                          <a:ahLst/>
+                          <a:cxnLst>
+                            <a:cxn ang="0">
+                              <a:pos x="connsiteX0" y="connsiteY0"/>
+                            </a:cxn>
+                            <a:cxn ang="0">
+                              <a:pos x="connsiteX1" y="connsiteY1"/>
+                            </a:cxn>
+                            <a:cxn ang="0">
+                              <a:pos x="connsiteX2" y="connsiteY2"/>
+                            </a:cxn>
+                          </a:cxnLst>
+                          <a:rect l="l" t="t" r="r" b="b"/>
+                          <a:pathLst>
+                            <a:path w="569514" h="713874">
+                              <a:moveTo>
+                                <a:pt x="16042" y="0"/>
+                              </a:moveTo>
+                              <a:cubicBezTo>
+                                <a:pt x="294105" y="64837"/>
+                                <a:pt x="572169" y="129674"/>
+                                <a:pt x="569495" y="248653"/>
+                              </a:cubicBezTo>
+                              <a:cubicBezTo>
+                                <a:pt x="566821" y="367632"/>
+                                <a:pt x="283410" y="540753"/>
+                                <a:pt x="0" y="713874"/>
+                              </a:cubicBezTo>
+                            </a:path>
+                          </a:pathLst>
+                        </a:custGeom>
+                        <a:noFill/>
+                        <a:ln w="19050">
+                          <a:solidFill>
+                            <a:schemeClr val="tx1"/>
+                          </a:solidFill>
+                          <a:prstDash val="sysDot"/>
+                          <a:headEnd type="triangle"/>
+                          <a:tailEnd type="triangle"/>
+                        </a:ln>
+                      </wps:spPr>
+                      <wps:style>
+                        <a:lnRef idx="2">
+                          <a:schemeClr val="accent1">
+                            <a:shade val="50000"/>
+                          </a:schemeClr>
+                        </a:lnRef>
+                        <a:fillRef idx="1">
+                          <a:schemeClr val="accent1"/>
+                        </a:fillRef>
+                        <a:effectRef idx="0">
+                          <a:schemeClr val="accent1"/>
+                        </a:effectRef>
+                        <a:fontRef idx="minor">
+                          <a:schemeClr val="lt1"/>
+                        </a:fontRef>
+                      </wps:style>
+                      <wps:bodyPr rot="0" spcFirstLastPara="0" vertOverflow="overflow" horzOverflow="overflow" vert="horz" wrap="square" lIns="91440" tIns="45720" rIns="91440" bIns="45720" numCol="1" spcCol="0" rtlCol="0" fromWordArt="0" anchor="ctr" anchorCtr="0" forceAA="0" compatLnSpc="1">
+                        <a:prstTxWarp prst="textNoShape">
+                          <a:avLst/>
+                        </a:prstTxWarp>
+                        <a:noAutofit/>
+                      </wps:bodyPr>
+                    </wps:wsp>
+                  </a:graphicData>
+                </a:graphic>
+                <wp14:sizeRelH relativeFrom="margin">
+                  <wp14:pctWidth>0</wp14:pctWidth>
+                </wp14:sizeRelH>
+              </wp:anchor>
+            </w:drawing>
+          </mc:Choice>
+          <mc:Fallback>
+            <w:pict>
+              <v:shape w14:anchorId="0516DA9A" id="Freeform 46" o:spid="_x0000_s1026" style="position:absolute;margin-left:385.15pt;margin-top:183.05pt;width:24.65pt;height:56.2pt;z-index:251699200;visibility:visible;mso-wrap-style:square;mso-width-percent:0;mso-wrap-distance-left:9pt;mso-wrap-distance-top:0;mso-wrap-distance-right:9pt;mso-wrap-distance-bottom:0;mso-position-horizontal:absolute;mso-position-horizontal-relative:text;mso-position-vertical:absolute;mso-position-vertical-relative:text;mso-width-percent:0;mso-width-relative:margin;v-text-anchor:middle" coordsize="569514,713874" o:gfxdata="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" path="m16042,c294105,64837,572169,129674,569495,248653,566821,367632,283410,540753,,713874e" filled="f" strokecolor="black [3213]" strokeweight="1.5pt">
+                <v:stroke dashstyle="1 1" startarrow="block" endarrow="block" joinstyle="miter"/>
+                <v:path arrowok="t" o:connecttype="custom" o:connectlocs="8812,0;312811,248653;0,713874" o:connectangles="0,0,0"/>
+              </v:shape>
+            </w:pict>
+          </mc:Fallback>
+        </mc:AlternateContent>
+      </w:r>
+      <w:r>
+        <w:rPr>
+          <w:noProof/>
+        </w:rPr>
+        <mc:AlternateContent>
+          <mc:Choice Requires="wps">
+            <w:drawing>
+              <wp:anchor distT="0" distB="0" distL="114300" distR="114300" simplePos="0" relativeHeight="251698176" behindDoc="0" locked="0" layoutInCell="1" allowOverlap="1">
+                <wp:simplePos x="0" y="0"/>
+                <wp:positionH relativeFrom="column">
+                  <wp:posOffset>4883385</wp:posOffset>
+                </wp:positionH>
+                <wp:positionV relativeFrom="paragraph">
+                  <wp:posOffset>2356752</wp:posOffset>
+                </wp:positionV>
+                <wp:extent cx="152166" cy="312554"/>
+                <wp:effectExtent l="25400" t="25400" r="13335" b="30480"/>
+                <wp:wrapNone/>
+                <wp:docPr id="45" name="Freeform 45"/>
+                <wp:cNvGraphicFramePr/>
+                <a:graphic xmlns:a="http://schemas.openxmlformats.org/drawingml/2006/main">
+                  <a:graphicData uri="http://schemas.microsoft.com/office/word/2010/wordprocessingShape">
+                    <wps:wsp>
+                      <wps:cNvSpPr/>
+                      <wps:spPr>
+                        <a:xfrm>
+                          <a:off x="0" y="0"/>
+                          <a:ext cx="152166" cy="312554"/>
+                        </a:xfrm>
+                        <a:custGeom>
+                          <a:avLst/>
+                          <a:gdLst>
+                            <a:gd name="connsiteX0" fmla="*/ 0 w 144389"/>
+                            <a:gd name="connsiteY0" fmla="*/ 0 h 361002"/>
+                            <a:gd name="connsiteX1" fmla="*/ 144379 w 144389"/>
+                            <a:gd name="connsiteY1" fmla="*/ 208547 h 361002"/>
+                            <a:gd name="connsiteX2" fmla="*/ 8021 w 144389"/>
+                            <a:gd name="connsiteY2" fmla="*/ 360947 h 361002"/>
+                          </a:gdLst>
+                          <a:ahLst/>
+                          <a:cxnLst>
+                            <a:cxn ang="0">
+                              <a:pos x="connsiteX0" y="connsiteY0"/>
+                            </a:cxn>
+                            <a:cxn ang="0">
+                              <a:pos x="connsiteX1" y="connsiteY1"/>
+                            </a:cxn>
+                            <a:cxn ang="0">
+                              <a:pos x="connsiteX2" y="connsiteY2"/>
+                            </a:cxn>
+                          </a:cxnLst>
+                          <a:rect l="l" t="t" r="r" b="b"/>
+                          <a:pathLst>
+                            <a:path w="144389" h="361002">
+                              <a:moveTo>
+                                <a:pt x="0" y="0"/>
+                              </a:moveTo>
+                              <a:cubicBezTo>
+                                <a:pt x="71521" y="74194"/>
+                                <a:pt x="143042" y="148389"/>
+                                <a:pt x="144379" y="208547"/>
+                              </a:cubicBezTo>
+                              <a:cubicBezTo>
+                                <a:pt x="145716" y="268705"/>
+                                <a:pt x="17379" y="363621"/>
+                                <a:pt x="8021" y="360947"/>
+                              </a:cubicBezTo>
+                            </a:path>
+                          </a:pathLst>
+                        </a:custGeom>
+                        <a:noFill/>
+                        <a:ln w="19050">
+                          <a:solidFill>
+                            <a:schemeClr val="tx1"/>
+                          </a:solidFill>
+                          <a:prstDash val="sysDot"/>
+                          <a:headEnd type="triangle"/>
+                          <a:tailEnd type="triangle"/>
+                        </a:ln>
+                      </wps:spPr>
+                      <wps:style>
+                        <a:lnRef idx="2">
+                          <a:schemeClr val="accent1">
+                            <a:shade val="50000"/>
+                          </a:schemeClr>
+                        </a:lnRef>
+                        <a:fillRef idx="1">
+                          <a:schemeClr val="accent1"/>
+                        </a:fillRef>
+                        <a:effectRef idx="0">
+                          <a:schemeClr val="accent1"/>
+                        </a:effectRef>
+                        <a:fontRef idx="minor">
+                          <a:schemeClr val="lt1"/>
+                        </a:fontRef>
+                      </wps:style>
+                      <wps:bodyPr rot="0" spcFirstLastPara="0" vertOverflow="overflow" horzOverflow="overflow" vert="horz" wrap="square" lIns="91440" tIns="45720" rIns="91440" bIns="45720" numCol="1" spcCol="0" rtlCol="0" fromWordArt="0" anchor="ctr" anchorCtr="0" forceAA="0" compatLnSpc="1">
+                        <a:prstTxWarp prst="textNoShape">
+                          <a:avLst/>
+                        </a:prstTxWarp>
+                        <a:noAutofit/>
+                      </wps:bodyPr>
+                    </wps:wsp>
+                  </a:graphicData>
+                </a:graphic>
+                <wp14:sizeRelH relativeFrom="margin">
+                  <wp14:pctWidth>0</wp14:pctWidth>
+                </wp14:sizeRelH>
+                <wp14:sizeRelV relativeFrom="margin">
+                  <wp14:pctHeight>0</wp14:pctHeight>
+                </wp14:sizeRelV>
+              </wp:anchor>
+            </w:drawing>
+          </mc:Choice>
+          <mc:Fallback>
+            <w:pict>
+              <v:shape w14:anchorId="61529407" id="Freeform 45" o:spid="_x0000_s1026" style="position:absolute;margin-left:384.5pt;margin-top:185.55pt;width:12pt;height:24.6pt;z-index:251698176;visibility:visible;mso-wrap-style:square;mso-width-percent:0;mso-height-percent:0;mso-wrap-distance-left:9pt;mso-wrap-distance-top:0;mso-wrap-distance-right:9pt;mso-wrap-distance-bottom:0;mso-position-horizontal:absolute;mso-position-horizontal-relative:text;mso-position-vertical:absolute;mso-position-vertical-relative:text;mso-width-percent:0;mso-height-percent:0;mso-width-relative:margin;mso-height-relative:margin;v-text-anchor:middle" coordsize="144389,361002" o:gfxdata="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" path="m,c71521,74194,143042,148389,144379,208547,145716,268705,17379,363621,8021,360947e" filled="f" strokecolor="black [3213]" strokeweight="1.5pt">
+                <v:stroke dashstyle="1 1" startarrow="block" endarrow="block" joinstyle="miter"/>
+                <v:path arrowok="t" o:connecttype="custom" o:connectlocs="0,0;152155,180559;8453,312506" o:connectangles="0,0,0"/>
+              </v:shape>
+            </w:pict>
+          </mc:Fallback>
+        </mc:AlternateContent>
+      </w:r>
       <w:r>
         <w:rPr>
           <w:noProof/>
@@ -115,11 +476,7 @@
           </mc:Choice>
           <mc:Fallback>
             <w:pict>
-              <v:shapetype id="_x0000_t202" coordsize="21600,21600" o:spt="202" path="m,l,21600r21600,l21600,xe">
-                <v:stroke joinstyle="miter"/>
-                <v:path gradientshapeok="t" o:connecttype="rect"/>
-              </v:shapetype>
-              <v:shape id="Text Box 43" o:spid="_x0000_s1026" type="#_x0000_t202" style="position:absolute;margin-left:165.3pt;margin-top:228.3pt;width:88.85pt;height:22.75pt;rotation:-2591723fd;z-index:251697152;visibility:visible;mso-wrap-style:square;mso-width-percent:0;mso-wrap-distance-left:9pt;mso-wrap-distance-top:0;mso-wrap-distance-right:9pt;mso-wrap-distance-bottom:0;mso-position-horizontal:absolute;mso-position-horizontal-relative:text;mso-position-vertical:absolute;mso-position-vertical-relative:text;mso-width-percent:0;mso-width-relative:margin;v-text-anchor:middle" o:gfxdata="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" filled="f" stroked="f" strokeweight=".5pt">
+              <v:shape id="Text Box 43" o:spid="_x0000_s1027" type="#_x0000_t202" style="position:absolute;margin-left:165.3pt;margin-top:228.3pt;width:88.85pt;height:22.75pt;rotation:-2591723fd;z-index:251697152;visibility:visible;mso-wrap-style:square;mso-width-percent:0;mso-wrap-distance-left:9pt;mso-wrap-distance-top:0;mso-wrap-distance-right:9pt;mso-wrap-distance-bottom:0;mso-position-horizontal:absolute;mso-position-horizontal-relative:text;mso-position-vertical:absolute;mso-position-vertical-relative:text;mso-width-percent:0;mso-width-relative:margin;v-text-anchor:middle" o:gfxdata="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" filled="f" stroked="f" strokeweight=".5pt">
                 <v:textbox style="mso-fit-shape-to-text:t">
                   <w:txbxContent>
                     <w:p>
@@ -315,7 +672,7 @@
           </mc:Choice>
           <mc:Fallback>
             <w:pict>
-              <v:shape id="Text Box 40" o:spid="_x0000_s1027" type="#_x0000_t202" style="position:absolute;margin-left:225.35pt;margin-top:322pt;width:95.9pt;height:51.1pt;z-index:251694080;visibility:visible;mso-wrap-style:square;mso-width-percent:0;mso-height-percent:0;mso-wrap-distance-left:9pt;mso-wrap-distance-top:0;mso-wrap-distance-right:9pt;mso-wrap-distance-bottom:0;mso-position-horizontal:absolute;mso-position-horizontal-relative:text;mso-position-vertical:absolute;mso-position-vertical-relative:text;mso-width-percent:0;mso-height-percent:0;mso-width-relative:margin;mso-height-relative:margin;v-text-anchor:middle" o:gfxdata="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" fillcolor="white [3201]" stroked="f" strokeweight=".5pt">
+              <v:shape id="Text Box 40" o:spid="_x0000_s1028" type="#_x0000_t202" style="position:absolute;margin-left:225.35pt;margin-top:322pt;width:95.9pt;height:51.1pt;z-index:251694080;visibility:visible;mso-wrap-style:square;mso-width-percent:0;mso-height-percent:0;mso-wrap-distance-left:9pt;mso-wrap-distance-top:0;mso-wrap-distance-right:9pt;mso-wrap-distance-bottom:0;mso-position-horizontal:absolute;mso-position-horizontal-relative:text;mso-position-vertical:absolute;mso-position-vertical-relative:text;mso-width-percent:0;mso-height-percent:0;mso-width-relative:margin;mso-height-relative:margin;v-text-anchor:middle" o:gfxdata="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" fillcolor="white [3201]" stroked="f" strokeweight=".5pt">
                 <v:textbox style="mso-fit-shape-to-text:t">
                   <w:txbxContent>
                     <w:p>
@@ -496,7 +853,7 @@
           </mc:Choice>
           <mc:Fallback>
             <w:pict>
-              <v:shape id="Text Box 42" o:spid="_x0000_s1028" type="#_x0000_t202" style="position:absolute;margin-left:98.4pt;margin-top:139.45pt;width:97.9pt;height:32.85pt;z-index:251696128;visibility:visible;mso-wrap-style:square;mso-width-percent:0;mso-wrap-distance-left:9pt;mso-wrap-distance-top:0;mso-wrap-distance-right:9pt;mso-wrap-distance-bottom:0;mso-position-horizontal:absolute;mso-position-horizontal-relative:text;mso-position-vertical:absolute;mso-position-vertical-relative:text;mso-width-percent:0;mso-width-relative:margin;v-text-anchor:top" o:gfxdata="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" filled="f" stroked="f" strokeweight=".5pt">
+              <v:shape id="Text Box 42" o:spid="_x0000_s1029" type="#_x0000_t202" style="position:absolute;margin-left:98.4pt;margin-top:139.45pt;width:97.9pt;height:32.85pt;z-index:251696128;visibility:visible;mso-wrap-style:square;mso-width-percent:0;mso-wrap-distance-left:9pt;mso-wrap-distance-top:0;mso-wrap-distance-right:9pt;mso-wrap-distance-bottom:0;mso-position-horizontal:absolute;mso-position-horizontal-relative:text;mso-position-vertical:absolute;mso-position-vertical-relative:text;mso-width-percent:0;mso-width-relative:margin;v-text-anchor:top" o:gfxdata="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" filled="f" stroked="f" strokeweight=".5pt">
                 <v:textbox style="mso-fit-shape-to-text:t">
                   <w:txbxContent>
                     <w:p>
@@ -650,7 +1007,7 @@
           </mc:Choice>
           <mc:Fallback>
             <w:pict>
-              <v:shape id="Text Box 41" o:spid="_x0000_s1029" type="#_x0000_t202" style="position:absolute;margin-left:97pt;margin-top:38.9pt;width:73.9pt;height:36.65pt;z-index:251695104;visibility:visible;mso-wrap-style:square;mso-width-percent:0;mso-wrap-distance-left:9pt;mso-wrap-distance-top:0;mso-wrap-distance-right:9pt;mso-wrap-distance-bottom:0;mso-position-horizontal:absolute;mso-position-horizontal-relative:text;mso-position-vertical:absolute;mso-position-vertical-relative:text;mso-width-percent:0;mso-width-relative:margin;v-text-anchor:middle" o:gfxdata="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" fillcolor="white [3201]" stroked="f" strokeweight=".5pt">
+              <v:shape id="Text Box 41" o:spid="_x0000_s1030" type="#_x0000_t202" style="position:absolute;margin-left:97pt;margin-top:38.9pt;width:73.9pt;height:36.65pt;z-index:251695104;visibility:visible;mso-wrap-style:square;mso-width-percent:0;mso-wrap-distance-left:9pt;mso-wrap-distance-top:0;mso-wrap-distance-right:9pt;mso-wrap-distance-bottom:0;mso-position-horizontal:absolute;mso-position-horizontal-relative:text;mso-position-vertical:absolute;mso-position-vertical-relative:text;mso-width-percent:0;mso-width-relative:margin;v-text-anchor:middle" o:gfxdata="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" fillcolor="white [3201]" stroked="f" strokeweight=".5pt">
                 <v:textbox style="mso-fit-shape-to-text:t">
                   <w:txbxContent>
                     <w:p>
@@ -766,7 +1123,7 @@
           </mc:Choice>
           <mc:Fallback>
             <w:pict>
-              <v:shapetype w14:anchorId="190F101C" id="_x0000_t32" coordsize="21600,21600" o:spt="32" o:oned="t" path="m,l21600,21600e" filled="f">
+              <v:shapetype w14:anchorId="34A1B2E2" id="_x0000_t32" coordsize="21600,21600" o:spt="32" o:oned="t" path="m,l21600,21600e" filled="f">
                 <v:path arrowok="t" fillok="f" o:connecttype="none"/>
                 <o:lock v:ext="edit" shapetype="t"/>
               </v:shapetype>
@@ -847,7 +1204,7 @@
           </mc:Choice>
           <mc:Fallback>
             <w:pict>
-              <v:shape w14:anchorId="3D80EB20" id="Straight Arrow Connector 37" o:spid="_x0000_s1026" type="#_x0000_t32" style="position:absolute;margin-left:181.15pt;margin-top:244.95pt;width:75.8pt;height:44.2pt;flip:y;z-index:251692032;visibility:visible;mso-wrap-style:square;mso-width-percent:0;mso-height-percent:0;mso-wrap-distance-left:9pt;mso-wrap-distance-top:0;mso-wrap-distance-right:9pt;mso-wrap-distance-bottom:0;mso-position-horizontal:absolute;mso-position-horizontal-relative:text;mso-position-vertical:absolute;mso-position-vertical-relative:text;mso-width-percent:0;mso-height-percent:0;mso-width-relative:margin;mso-height-relative:margin" o:gfxdata="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" strokecolor="black [3213]" strokeweight="1.5pt">
+              <v:shape w14:anchorId="5426B7F4" id="Straight Arrow Connector 37" o:spid="_x0000_s1026" type="#_x0000_t32" style="position:absolute;margin-left:181.15pt;margin-top:244.95pt;width:75.8pt;height:44.2pt;flip:y;z-index:251692032;visibility:visible;mso-wrap-style:square;mso-width-percent:0;mso-height-percent:0;mso-wrap-distance-left:9pt;mso-wrap-distance-top:0;mso-wrap-distance-right:9pt;mso-wrap-distance-bottom:0;mso-position-horizontal:absolute;mso-position-horizontal-relative:text;mso-position-vertical:absolute;mso-position-vertical-relative:text;mso-width-percent:0;mso-height-percent:0;mso-width-relative:margin;mso-height-relative:margin" o:gfxdata="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" strokecolor="black [3213]" strokeweight="1.5pt">
                 <v:stroke dashstyle="longDashDot" startarrow="block" endarrow="block" joinstyle="miter"/>
               </v:shape>
             </w:pict>
@@ -918,7 +1275,7 @@
           </mc:Choice>
           <mc:Fallback>
             <w:pict>
-              <v:shape w14:anchorId="7893DE7E" id="Straight Arrow Connector 36" o:spid="_x0000_s1026" type="#_x0000_t32" style="position:absolute;margin-left:179.9pt;margin-top:217.8pt;width:79.6pt;height:66.3pt;flip:y;z-index:251689984;visibility:visible;mso-wrap-style:square;mso-wrap-distance-left:9pt;mso-wrap-distance-top:0;mso-wrap-distance-right:9pt;mso-wrap-distance-bottom:0;mso-position-horizontal:absolute;mso-position-horizontal-relative:text;mso-position-vertical:absolute;mso-position-vertical-relative:text" o:gfxdata="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" strokecolor="black [3213]" strokeweight="1.5pt">
+              <v:shape w14:anchorId="6D0A361F" id="Straight Arrow Connector 36" o:spid="_x0000_s1026" type="#_x0000_t32" style="position:absolute;margin-left:179.9pt;margin-top:217.8pt;width:79.6pt;height:66.3pt;flip:y;z-index:251689984;visibility:visible;mso-wrap-style:square;mso-wrap-distance-left:9pt;mso-wrap-distance-top:0;mso-wrap-distance-right:9pt;mso-wrap-distance-bottom:0;mso-position-horizontal:absolute;mso-position-horizontal-relative:text;mso-position-vertical:absolute;mso-position-vertical-relative:text" o:gfxdata="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" strokecolor="black [3213]" strokeweight="1.5pt">
                 <v:stroke dashstyle="longDashDot" startarrow="block" endarrow="block" joinstyle="miter"/>
               </v:shape>
             </w:pict>
@@ -995,7 +1352,7 @@
           </mc:Choice>
           <mc:Fallback>
             <w:pict>
-              <v:shape w14:anchorId="28986A3E" id="Straight Arrow Connector 35" o:spid="_x0000_s1026" type="#_x0000_t32" style="position:absolute;margin-left:95.25pt;margin-top:115.45pt;width:162.3pt;height:48.65pt;z-index:251688960;visibility:visible;mso-wrap-style:square;mso-width-percent:0;mso-height-percent:0;mso-wrap-distance-left:9pt;mso-wrap-distance-top:0;mso-wrap-distance-right:9pt;mso-wrap-distance-bottom:0;mso-position-horizontal:absolute;mso-position-horizontal-relative:text;mso-position-vertical:absolute;mso-position-vertical-relative:text;mso-width-percent:0;mso-height-percent:0;mso-width-relative:margin;mso-height-relative:margin" o:gfxdata="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" strokecolor="black [3213]" strokeweight="1.5pt">
+              <v:shape w14:anchorId="301B1913" id="Straight Arrow Connector 35" o:spid="_x0000_s1026" type="#_x0000_t32" style="position:absolute;margin-left:95.25pt;margin-top:115.45pt;width:162.3pt;height:48.65pt;z-index:251688960;visibility:visible;mso-wrap-style:square;mso-width-percent:0;mso-height-percent:0;mso-wrap-distance-left:9pt;mso-wrap-distance-top:0;mso-wrap-distance-right:9pt;mso-wrap-distance-bottom:0;mso-position-horizontal:absolute;mso-position-horizontal-relative:text;mso-position-vertical:absolute;mso-position-vertical-relative:text;mso-width-percent:0;mso-height-percent:0;mso-width-relative:margin;mso-height-relative:margin" o:gfxdata="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" strokecolor="black [3213]" strokeweight="1.5pt">
                 <v:stroke dashstyle="1 1" startarrow="block" endarrow="block" joinstyle="miter"/>
               </v:shape>
             </w:pict>
@@ -1066,7 +1423,7 @@
           </mc:Choice>
           <mc:Fallback>
             <w:pict>
-              <v:shape w14:anchorId="45EF7EAE" id="Straight Arrow Connector 34" o:spid="_x0000_s1026" type="#_x0000_t32" style="position:absolute;margin-left:90.2pt;margin-top:113.55pt;width:1.25pt;height:101.05pt;z-index:251687936;visibility:visible;mso-wrap-style:square;mso-wrap-distance-left:9pt;mso-wrap-distance-top:0;mso-wrap-distance-right:9pt;mso-wrap-distance-bottom:0;mso-position-horizontal:absolute;mso-position-horizontal-relative:text;mso-position-vertical:absolute;mso-position-vertical-relative:text" o:gfxdata="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" strokecolor="black [3213]" strokeweight="1.5pt">
+              <v:shape w14:anchorId="24DEBF21" id="Straight Arrow Connector 34" o:spid="_x0000_s1026" type="#_x0000_t32" style="position:absolute;margin-left:90.2pt;margin-top:113.55pt;width:1.25pt;height:101.05pt;z-index:251687936;visibility:visible;mso-wrap-style:square;mso-wrap-distance-left:9pt;mso-wrap-distance-top:0;mso-wrap-distance-right:9pt;mso-wrap-distance-bottom:0;mso-position-horizontal:absolute;mso-position-horizontal-relative:text;mso-position-vertical:absolute;mso-position-vertical-relative:text" o:gfxdata="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" strokecolor="black [3213]" strokeweight="1.5pt">
                 <v:stroke dashstyle="1 1" startarrow="block" endarrow="block" joinstyle="miter"/>
               </v:shape>
             </w:pict>
@@ -1137,7 +1494,7 @@
           </mc:Choice>
           <mc:Fallback>
             <w:pict>
-              <v:shape w14:anchorId="06D1E737" id="Straight Arrow Connector 33" o:spid="_x0000_s1026" type="#_x0000_t32" style="position:absolute;margin-left:326.25pt;margin-top:312.85pt;width:0;height:53.7pt;z-index:251686912;visibility:visible;mso-wrap-style:square;mso-wrap-distance-left:9pt;mso-wrap-distance-top:0;mso-wrap-distance-right:9pt;mso-wrap-distance-bottom:0;mso-position-horizontal:absolute;mso-position-horizontal-relative:text;mso-position-vertical:absolute;mso-position-vertical-relative:text" o:gfxdata="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" strokecolor="black [3213]" strokeweight="1.5pt">
+              <v:shape w14:anchorId="617F5567" id="Straight Arrow Connector 33" o:spid="_x0000_s1026" type="#_x0000_t32" style="position:absolute;margin-left:326.25pt;margin-top:312.85pt;width:0;height:53.7pt;z-index:251686912;visibility:visible;mso-wrap-style:square;mso-wrap-distance-left:9pt;mso-wrap-distance-top:0;mso-wrap-distance-right:9pt;mso-wrap-distance-bottom:0;mso-position-horizontal:absolute;mso-position-horizontal-relative:text;mso-position-vertical:absolute;mso-position-vertical-relative:text" o:gfxdata="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" strokecolor="black [3213]" strokeweight="1.5pt">
                 <v:stroke dashstyle="dash" startarrow="block" endarrow="block" joinstyle="miter"/>
               </v:shape>
             </w:pict>
@@ -1208,7 +1565,7 @@
           </mc:Choice>
           <mc:Fallback>
             <w:pict>
-              <v:shape w14:anchorId="5FD0CC65" id="Straight Arrow Connector 32" o:spid="_x0000_s1026" type="#_x0000_t32" style="position:absolute;margin-left:111.7pt;margin-top:312.5pt;width:0;height:53.7pt;z-index:251684864;visibility:visible;mso-wrap-style:square;mso-wrap-distance-left:9pt;mso-wrap-distance-top:0;mso-wrap-distance-right:9pt;mso-wrap-distance-bottom:0;mso-position-horizontal:absolute;mso-position-horizontal-relative:text;mso-position-vertical:absolute;mso-position-vertical-relative:text" o:gfxdata="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" strokecolor="black [3213]" strokeweight="1.5pt">
+              <v:shape w14:anchorId="2886B4F4" id="Straight Arrow Connector 32" o:spid="_x0000_s1026" type="#_x0000_t32" style="position:absolute;margin-left:111.7pt;margin-top:312.5pt;width:0;height:53.7pt;z-index:251684864;visibility:visible;mso-wrap-style:square;mso-wrap-distance-left:9pt;mso-wrap-distance-top:0;mso-wrap-distance-right:9pt;mso-wrap-distance-bottom:0;mso-position-horizontal:absolute;mso-position-horizontal-relative:text;mso-position-vertical:absolute;mso-position-vertical-relative:text" o:gfxdata="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" strokecolor="black [3213]" strokeweight="1.5pt">
                 <v:stroke dashstyle="dash" startarrow="block" endarrow="block" joinstyle="miter"/>
               </v:shape>
             </w:pict>
@@ -1784,19 +2141,19 @@
           </mc:Choice>
           <mc:Fallback>
             <w:pict>
-              <v:group id="Group 31" o:spid="_x0000_s1030" style="position:absolute;margin-left:262pt;margin-top:133.8pt;width:118.7pt;height:174.25pt;z-index:251683840" coordsize="15074,22129" o:gfxdata="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">
-                <v:group id="Group 23" o:spid="_x0000_s1031" style="position:absolute;top:3288;width:15074;height:18841" coordsize="15074,18840" o:gfxdata="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">
-                  <v:group id="Group 12" o:spid="_x0000_s1032" style="position:absolute;width:15074;height:18840" coordsize="15074,18843" o:gfxdata="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">
-                    <v:roundrect id="Rounded Rectangle 9" o:spid="_x0000_s1033" style="position:absolute;width:13550;height:17646;visibility:visible;mso-wrap-style:square;v-text-anchor:middle" arcsize="2488f" o:gfxdata="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" fillcolor="white [3212]" strokecolor="black [3213]" strokeweight="1.5pt">
+              <v:group id="Group 31" o:spid="_x0000_s1031" style="position:absolute;margin-left:262pt;margin-top:133.8pt;width:118.7pt;height:174.25pt;z-index:251683840" coordsize="15074,22129" o:gfxdata="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">
+                <v:group id="Group 23" o:spid="_x0000_s1032" style="position:absolute;top:3288;width:15074;height:18841" coordsize="15074,18840" o:gfxdata="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">
+                  <v:group id="Group 12" o:spid="_x0000_s1033" style="position:absolute;width:15074;height:18840" coordsize="15074,18843" o:gfxdata="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">
+                    <v:roundrect id="Rounded Rectangle 9" o:spid="_x0000_s1034" style="position:absolute;width:13550;height:17646;visibility:visible;mso-wrap-style:square;v-text-anchor:middle" arcsize="2488f" o:gfxdata="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" fillcolor="white [3212]" strokecolor="black [3213]" strokeweight="1.5pt">
                       <v:stroke joinstyle="miter"/>
                     </v:roundrect>
-                    <v:roundrect id="Rounded Rectangle 10" o:spid="_x0000_s1034" style="position:absolute;left:721;top:561;width:13551;height:17646;visibility:visible;mso-wrap-style:square;v-text-anchor:middle" arcsize="2488f" o:gfxdata="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" fillcolor="white [3212]" strokecolor="black [3213]" strokeweight="1.5pt">
+                    <v:roundrect id="Rounded Rectangle 10" o:spid="_x0000_s1035" style="position:absolute;left:721;top:561;width:13551;height:17646;visibility:visible;mso-wrap-style:square;v-text-anchor:middle" arcsize="2488f" o:gfxdata="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" fillcolor="white [3212]" strokecolor="black [3213]" strokeweight="1.5pt">
                       <v:stroke joinstyle="miter"/>
                     </v:roundrect>
-                    <v:roundrect id="Rounded Rectangle 1" o:spid="_x0000_s1035" style="position:absolute;left:1524;top:1203;width:13550;height:17640;visibility:visible;mso-wrap-style:square;v-text-anchor:middle" arcsize="2488f" o:gfxdata="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" fillcolor="white [3212]" strokecolor="black [3213]" strokeweight="1.5pt">
+                    <v:roundrect id="Rounded Rectangle 1" o:spid="_x0000_s1036" style="position:absolute;left:1524;top:1203;width:13550;height:17640;visibility:visible;mso-wrap-style:square;v-text-anchor:middle" arcsize="2488f" o:gfxdata="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" fillcolor="white [3212]" strokecolor="black [3213]" strokeweight="1.5pt">
                       <v:stroke joinstyle="miter"/>
                     </v:roundrect>
-                    <v:roundrect id="Rounded Rectangle 4" o:spid="_x0000_s1036" style="position:absolute;left:2165;top:1844;width:12346;height:2942;visibility:visible;mso-wrap-style:square;v-text-anchor:middle" arcsize="10923f" o:gfxdata="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" fillcolor="white [3212]" strokecolor="black [3213]" strokeweight="1.5pt">
+                    <v:roundrect id="Rounded Rectangle 4" o:spid="_x0000_s1037" style="position:absolute;left:2165;top:1844;width:12346;height:2942;visibility:visible;mso-wrap-style:square;v-text-anchor:middle" arcsize="10923f" o:gfxdata="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" fillcolor="white [3212]" strokecolor="black [3213]" strokeweight="1.5pt">
                       <v:stroke joinstyle="miter"/>
                       <v:textbox style="mso-fit-shape-to-text:t">
                         <w:txbxContent>
@@ -1825,7 +2182,7 @@
                         </w:txbxContent>
                       </v:textbox>
                     </v:roundrect>
-                    <v:roundrect id="Rounded Rectangle 5" o:spid="_x0000_s1037" style="position:absolute;left:2165;top:5373;width:12346;height:2941;visibility:visible;mso-wrap-style:square;v-text-anchor:middle" arcsize="10923f" o:gfxdata="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" fillcolor="white [3212]" strokecolor="black [3213]" strokeweight="1.5pt">
+                    <v:roundrect id="Rounded Rectangle 5" o:spid="_x0000_s1038" style="position:absolute;left:2165;top:5373;width:12346;height:2941;visibility:visible;mso-wrap-style:square;v-text-anchor:middle" arcsize="10923f" o:gfxdata="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" fillcolor="white [3212]" strokecolor="black [3213]" strokeweight="1.5pt">
                       <v:stroke joinstyle="miter"/>
                       <v:textbox style="mso-fit-shape-to-text:t">
                         <w:txbxContent>
@@ -1854,7 +2211,7 @@
                         </w:txbxContent>
                       </v:textbox>
                     </v:roundrect>
-                    <v:roundrect id="Rounded Rectangle 6" o:spid="_x0000_s1038" style="position:absolute;left:2165;top:8901;width:12346;height:2942;visibility:visible;mso-wrap-style:square;v-text-anchor:middle" arcsize="10923f" o:gfxdata="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" fillcolor="white [3212]" strokecolor="black [3213]" strokeweight="1.5pt">
+                    <v:roundrect id="Rounded Rectangle 6" o:spid="_x0000_s1039" style="position:absolute;left:2165;top:8901;width:12346;height:2942;visibility:visible;mso-wrap-style:square;v-text-anchor:middle" arcsize="10923f" o:gfxdata="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" fillcolor="white [3212]" strokecolor="black [3213]" strokeweight="1.5pt">
                       <v:stroke joinstyle="miter"/>
                       <v:textbox style="mso-fit-shape-to-text:t">
                         <w:txbxContent>
@@ -1883,7 +2240,7 @@
                         </w:txbxContent>
                       </v:textbox>
                     </v:roundrect>
-                    <v:roundrect id="Rounded Rectangle 7" o:spid="_x0000_s1039" style="position:absolute;left:2165;top:15317;width:12346;height:2942;visibility:visible;mso-wrap-style:square;v-text-anchor:middle" arcsize="10923f" o:gfxdata="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" fillcolor="white [3212]" strokecolor="black [3213]" strokeweight="1.5pt">
+                    <v:roundrect id="Rounded Rectangle 7" o:spid="_x0000_s1040" style="position:absolute;left:2165;top:15317;width:12346;height:2942;visibility:visible;mso-wrap-style:square;v-text-anchor:middle" arcsize="10923f" o:gfxdata="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" fillcolor="white [3212]" strokecolor="black [3213]" strokeweight="1.5pt">
                       <v:stroke joinstyle="miter"/>
                       <v:textbox style="mso-fit-shape-to-text:t">
                         <w:txbxContent>
@@ -1913,7 +2270,7 @@
                       </v:textbox>
                     </v:roundrect>
                   </v:group>
-                  <v:shape id="Text Box 8" o:spid="_x0000_s1040" type="#_x0000_t202" style="position:absolute;left:6617;top:12392;width:4089;height:2527;rotation:90;visibility:visible;mso-wrap-style:square;v-text-anchor:middle" o:gfxdata="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" filled="f" stroked="f" strokeweight=".5pt">
+                  <v:shape id="Text Box 8" o:spid="_x0000_s1041" type="#_x0000_t202" style="position:absolute;left:6617;top:12392;width:4089;height:2527;rotation:90;visibility:visible;mso-wrap-style:square;v-text-anchor:middle" o:gfxdata="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" filled="f" stroked="f" strokeweight=".5pt">
                     <v:textbox style="mso-fit-shape-to-text:t">
                       <w:txbxContent>
                         <w:p>
@@ -1942,7 +2299,7 @@
                     </v:textbox>
                   </v:shape>
                 </v:group>
-                <v:shape id="Text Box 29" o:spid="_x0000_s1041" type="#_x0000_t202" style="position:absolute;left:1443;width:11551;height:2838;visibility:visible;mso-wrap-style:square;v-text-anchor:middle" o:gfxdata="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" filled="f" stroked="f" strokeweight=".5pt">
+                <v:shape id="Text Box 29" o:spid="_x0000_s1042" type="#_x0000_t202" style="position:absolute;left:1443;width:11551;height:2838;visibility:visible;mso-wrap-style:square;v-text-anchor:middle" o:gfxdata="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" filled="f" stroked="f" strokeweight=".5pt">
                   <v:textbox style="mso-fit-shape-to-text:t">
                     <w:txbxContent>
                       <w:p>
@@ -2034,7 +2391,7 @@
           </mc:Choice>
           <mc:Fallback>
             <w:pict>
-              <v:shape w14:anchorId="2EBFBAFD" id="Straight Arrow Connector 28" o:spid="_x0000_s1026" type="#_x0000_t32" style="position:absolute;margin-left:177.4pt;margin-top:31.2pt;width:.65pt;height:51.8pt;z-index:251678720;visibility:visible;mso-wrap-style:square;mso-wrap-distance-left:9pt;mso-wrap-distance-top:0;mso-wrap-distance-right:9pt;mso-wrap-distance-bottom:0;mso-position-horizontal:absolute;mso-position-horizontal-relative:text;mso-position-vertical:absolute;mso-position-vertical-relative:text" o:gfxdata="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" strokecolor="black [3213]" strokeweight="1.5pt">
+              <v:shape w14:anchorId="2BF5DCCF" id="Straight Arrow Connector 28" o:spid="_x0000_s1026" type="#_x0000_t32" style="position:absolute;margin-left:177.4pt;margin-top:31.2pt;width:.65pt;height:51.8pt;z-index:251678720;visibility:visible;mso-wrap-style:square;mso-wrap-distance-left:9pt;mso-wrap-distance-top:0;mso-wrap-distance-right:9pt;mso-wrap-distance-bottom:0;mso-position-horizontal:absolute;mso-position-horizontal-relative:text;mso-position-vertical:absolute;mso-position-vertical-relative:text" o:gfxdata="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" strokecolor="black [3213]" strokeweight="1.5pt">
                 <v:stroke startarrow="block" endarrow="block" joinstyle="miter"/>
               </v:shape>
             </w:pict>
@@ -2104,7 +2461,7 @@
           </mc:Choice>
           <mc:Fallback>
             <w:pict>
-              <v:shape w14:anchorId="14B49C90" id="Straight Arrow Connector 26" o:spid="_x0000_s1026" type="#_x0000_t32" style="position:absolute;margin-left:90.85pt;margin-top:30.85pt;width:.65pt;height:51.8pt;z-index:251676672;visibility:visible;mso-wrap-style:square;mso-wrap-distance-left:9pt;mso-wrap-distance-top:0;mso-wrap-distance-right:9pt;mso-wrap-distance-bottom:0;mso-position-horizontal:absolute;mso-position-horizontal-relative:text;mso-position-vertical:absolute;mso-position-vertical-relative:text" o:gfxdata="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" strokecolor="black [3213]" strokeweight="1.5pt">
+              <v:shape w14:anchorId="763BB700" id="Straight Arrow Connector 26" o:spid="_x0000_s1026" type="#_x0000_t32" style="position:absolute;margin-left:90.85pt;margin-top:30.85pt;width:.65pt;height:51.8pt;z-index:251676672;visibility:visible;mso-wrap-style:square;mso-wrap-distance-left:9pt;mso-wrap-distance-top:0;mso-wrap-distance-right:9pt;mso-wrap-distance-bottom:0;mso-position-horizontal:absolute;mso-position-horizontal-relative:text;mso-position-vertical:absolute;mso-position-vertical-relative:text" o:gfxdata="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" strokecolor="black [3213]" strokeweight="1.5pt">
                 <v:stroke startarrow="block" endarrow="block" joinstyle="miter"/>
               </v:shape>
             </w:pict>
@@ -2213,7 +2570,7 @@
           </mc:Choice>
           <mc:Fallback>
             <w:pict>
-              <v:roundrect w14:anchorId="436921C4" id="Rounded Rectangle 27" o:spid="_x0000_s1042" style="position:absolute;margin-left:47.85pt;margin-top:370.05pt;width:333.45pt;height:26.5pt;z-index:251669504;visibility:visible;mso-wrap-style:square;mso-width-percent:0;mso-wrap-distance-left:9pt;mso-wrap-distance-top:0;mso-wrap-distance-right:9pt;mso-wrap-distance-bottom:0;mso-position-horizontal:absolute;mso-position-horizontal-relative:text;mso-position-vertical:absolute;mso-position-vertical-relative:text;mso-width-percent:0;mso-width-relative:margin;v-text-anchor:middle" arcsize="10923f" o:gfxdata="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" filled="f" strokecolor="black [3213]" strokeweight="1.5pt">
+              <v:roundrect w14:anchorId="436921C4" id="Rounded Rectangle 27" o:spid="_x0000_s1043" style="position:absolute;margin-left:47.85pt;margin-top:370.05pt;width:333.45pt;height:26.5pt;z-index:251669504;visibility:visible;mso-wrap-style:square;mso-width-percent:0;mso-wrap-distance-left:9pt;mso-wrap-distance-top:0;mso-wrap-distance-right:9pt;mso-wrap-distance-bottom:0;mso-position-horizontal:absolute;mso-position-horizontal-relative:text;mso-position-vertical:absolute;mso-position-vertical-relative:text;mso-width-percent:0;mso-width-relative:margin;v-text-anchor:middle" arcsize="10923f" o:gfxdata="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" filled="f" strokecolor="black [3213]" strokeweight="1.5pt">
                 <v:stroke joinstyle="miter"/>
                 <v:textbox>
                   <w:txbxContent>
@@ -2438,8 +2795,8 @@
           </mc:Choice>
           <mc:Fallback>
             <w:pict>
-              <v:group id="Group 24" o:spid="_x0000_s1043" style="position:absolute;margin-left:48.5pt;margin-top:87.05pt;width:173.65pt;height:22.25pt;z-index:251673600" coordsize="22053,2824" o:gfxdata="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">
-                <v:roundrect id="Rounded Rectangle 18" o:spid="_x0000_s1044" style="position:absolute;width:10666;height:2824;visibility:visible;mso-wrap-style:square;v-text-anchor:middle" arcsize="6736f" o:gfxdata="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" filled="f" strokecolor="black [3213]" strokeweight="1.5pt">
+              <v:group id="Group 24" o:spid="_x0000_s1044" style="position:absolute;margin-left:48.5pt;margin-top:87.05pt;width:173.65pt;height:22.25pt;z-index:251673600" coordsize="22053,2824" o:gfxdata="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">
+                <v:roundrect id="Rounded Rectangle 18" o:spid="_x0000_s1045" style="position:absolute;width:10666;height:2824;visibility:visible;mso-wrap-style:square;v-text-anchor:middle" arcsize="6736f" o:gfxdata="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" filled="f" strokecolor="black [3213]" strokeweight="1.5pt">
                   <v:stroke joinstyle="miter"/>
                   <v:textbox style="mso-fit-shape-to-text:t">
                     <w:txbxContent>
@@ -2478,7 +2835,7 @@
                     </w:txbxContent>
                   </v:textbox>
                 </v:roundrect>
-                <v:roundrect id="Rounded Rectangle 20" o:spid="_x0000_s1045" style="position:absolute;left:11387;width:10666;height:2824;visibility:visible;mso-wrap-style:square;v-text-anchor:middle" arcsize="6736f" o:gfxdata="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" filled="f" strokecolor="black [3213]" strokeweight="1.5pt">
+                <v:roundrect id="Rounded Rectangle 20" o:spid="_x0000_s1046" style="position:absolute;left:11387;width:10666;height:2824;visibility:visible;mso-wrap-style:square;v-text-anchor:middle" arcsize="6736f" o:gfxdata="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" filled="f" strokecolor="black [3213]" strokeweight="1.5pt">
                   <v:stroke joinstyle="miter"/>
                   <v:textbox style="mso-fit-shape-to-text:t">
                     <w:txbxContent>
@@ -2609,7 +2966,7 @@
           </mc:Choice>
           <mc:Fallback>
             <w:pict>
-              <v:roundrect w14:anchorId="0EEC1145" id="Rounded Rectangle 22" o:spid="_x0000_s1046" style="position:absolute;margin-left:47.85pt;margin-top:-.25pt;width:173.7pt;height:26.5pt;z-index:251675648;visibility:visible;mso-wrap-style:square;mso-width-percent:0;mso-height-percent:0;mso-wrap-distance-left:9pt;mso-wrap-distance-top:0;mso-wrap-distance-right:9pt;mso-wrap-distance-bottom:0;mso-position-horizontal:absolute;mso-position-horizontal-relative:text;mso-position-vertical:absolute;mso-position-vertical-relative:text;mso-width-percent:0;mso-height-percent:0;mso-width-relative:margin;mso-height-relative:margin;v-text-anchor:middle" arcsize="10923f" o:gfxdata="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" filled="f" strokecolor="black [3213]" strokeweight="1.5pt">
+              <v:roundrect w14:anchorId="0EEC1145" id="Rounded Rectangle 22" o:spid="_x0000_s1047" style="position:absolute;margin-left:47.85pt;margin-top:-.25pt;width:173.7pt;height:26.5pt;z-index:251675648;visibility:visible;mso-wrap-style:square;mso-width-percent:0;mso-height-percent:0;mso-wrap-distance-left:9pt;mso-wrap-distance-top:0;mso-wrap-distance-right:9pt;mso-wrap-distance-bottom:0;mso-position-horizontal:absolute;mso-position-horizontal-relative:text;mso-position-vertical:absolute;mso-position-vertical-relative:text;mso-width-percent:0;mso-height-percent:0;mso-width-relative:margin;mso-height-relative:margin;v-text-anchor:middle" arcsize="10923f" o:gfxdata="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" filled="f" strokecolor="black [3213]" strokeweight="1.5pt">
                 <v:stroke joinstyle="miter"/>
                 <v:textbox>
                   <w:txbxContent>
@@ -2934,8 +3291,8 @@
           </mc:Choice>
           <mc:Fallback>
             <w:pict>
-              <v:group id="Group 17" o:spid="_x0000_s1047" style="position:absolute;margin-left:48.25pt;margin-top:212.3pt;width:126.9pt;height:96pt;z-index:251667456" coordsize="16116,12192" o:gfxdata="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">
-                <v:roundrect id="Rounded Rectangle 14" o:spid="_x0000_s1048" style="position:absolute;top:3609;width:16116;height:8583;visibility:visible;mso-wrap-style:square;v-text-anchor:middle" arcsize="2670f" o:gfxdata="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" filled="f" strokecolor="black [3213]" strokeweight="1.5pt">
+              <v:group id="Group 17" o:spid="_x0000_s1048" style="position:absolute;margin-left:48.25pt;margin-top:212.3pt;width:126.9pt;height:96pt;z-index:251667456" coordsize="16116,12192" o:gfxdata="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">
+                <v:roundrect id="Rounded Rectangle 14" o:spid="_x0000_s1049" style="position:absolute;top:3609;width:16116;height:8583;visibility:visible;mso-wrap-style:square;v-text-anchor:middle" arcsize="2670f" o:gfxdata="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" filled="f" strokecolor="black [3213]" strokeweight="1.5pt">
                   <v:stroke joinstyle="miter"/>
                   <v:textbox>
                     <w:txbxContent>
@@ -2952,7 +3309,7 @@
                     </w:txbxContent>
                   </v:textbox>
                 </v:roundrect>
-                <v:roundrect id="Rounded Rectangle 2" o:spid="_x0000_s1049" style="position:absolute;left:802;top:4331;width:14514;height:3117;visibility:visible;mso-wrap-style:square;v-text-anchor:middle" arcsize="5461f" o:gfxdata="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" filled="f" strokecolor="black [3213]" strokeweight="1.5pt">
+                <v:roundrect id="Rounded Rectangle 2" o:spid="_x0000_s1050" style="position:absolute;left:802;top:4331;width:14514;height:3117;visibility:visible;mso-wrap-style:square;v-text-anchor:middle" arcsize="5461f" o:gfxdata="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" filled="f" strokecolor="black [3213]" strokeweight="1.5pt">
                   <v:stroke joinstyle="miter"/>
                   <v:textbox style="mso-fit-shape-to-text:t">
                     <w:txbxContent>
@@ -2985,7 +3342,7 @@
                     </w:txbxContent>
                   </v:textbox>
                 </v:roundrect>
-                <v:roundrect id="Rounded Rectangle 3" o:spid="_x0000_s1050" style="position:absolute;left:802;top:8261;width:14509;height:3112;visibility:visible;mso-wrap-style:square;v-text-anchor:middle" arcsize="5461f" o:gfxdata="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" filled="f" strokecolor="black [3213]" strokeweight="1.5pt">
+                <v:roundrect id="Rounded Rectangle 3" o:spid="_x0000_s1051" style="position:absolute;left:802;top:8261;width:14509;height:3112;visibility:visible;mso-wrap-style:square;v-text-anchor:middle" arcsize="5461f" o:gfxdata="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" filled="f" strokecolor="black [3213]" strokeweight="1.5pt">
                   <v:stroke joinstyle="miter"/>
                   <v:textbox style="mso-fit-shape-to-text:t">
                     <w:txbxContent>
@@ -3018,7 +3375,7 @@
                     </w:txbxContent>
                   </v:textbox>
                 </v:roundrect>
-                <v:shape id="Text Box 15" o:spid="_x0000_s1051" type="#_x0000_t202" style="position:absolute;left:2406;width:11468;height:2837;visibility:visible;mso-wrap-style:square;v-text-anchor:middle" o:gfxdata="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" fillcolor="white [3201]" stroked="f" strokeweight=".5pt">
+                <v:shape id="Text Box 15" o:spid="_x0000_s1052" type="#_x0000_t202" style="position:absolute;left:2406;width:11468;height:2837;visibility:visible;mso-wrap-style:square;v-text-anchor:middle" o:gfxdata="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" fillcolor="white [3201]" stroked="f" strokeweight=".5pt">
                   <v:textbox style="mso-fit-shape-to-text:t">
                     <w:txbxContent>
                       <w:p>
@@ -3591,6 +3948,33 @@
       <w:contextualSpacing/>
     </w:pPr>
   </w:style>
+  <w:style w:type="paragraph" w:styleId="BalloonText">
+    <w:name w:val="Balloon Text"/>
+    <w:basedOn w:val="Normal"/>
+    <w:link w:val="BalloonTextChar"/>
+    <w:uiPriority w:val="99"/>
+    <w:semiHidden/>
+    <w:unhideWhenUsed/>
+    <w:rsid w:val="005714A1"/>
+    <w:rPr>
+      <w:rFonts w:ascii="Times New Roman" w:hAnsi="Times New Roman" w:cs="Times New Roman"/>
+      <w:sz w:val="18"/>
+      <w:szCs w:val="18"/>
+    </w:rPr>
+  </w:style>
+  <w:style w:type="character" w:customStyle="1" w:styleId="BalloonTextChar">
+    <w:name w:val="Balloon Text Char"/>
+    <w:basedOn w:val="DefaultParagraphFont"/>
+    <w:link w:val="BalloonText"/>
+    <w:uiPriority w:val="99"/>
+    <w:semiHidden/>
+    <w:rsid w:val="005714A1"/>
+    <w:rPr>
+      <w:rFonts w:ascii="Times New Roman" w:hAnsi="Times New Roman" w:cs="Times New Roman"/>
+      <w:sz w:val="18"/>
+      <w:szCs w:val="18"/>
+    </w:rPr>
+  </w:style>
 </w:styles>
 </file>
 

</xml_diff>

<commit_message>
Decrease figure size in spark chapter
</commit_message>
<xml_diff>
--- a/Dissertation/diagrams/spark-full.docx
+++ b/Dissertation/diagrams/spark-full.docx
@@ -12,7 +12,1063 @@
         <mc:AlternateContent>
           <mc:Choice Requires="wps">
             <w:drawing>
-              <wp:anchor distT="0" distB="0" distL="114300" distR="114300" simplePos="0" relativeHeight="251664384" behindDoc="0" locked="0" layoutInCell="1" allowOverlap="1" wp14:anchorId="4129E0E9" wp14:editId="38E4931D">
+              <wp:anchor distT="0" distB="0" distL="114300" distR="114300" simplePos="0" relativeHeight="251704320" behindDoc="0" locked="0" layoutInCell="1" allowOverlap="1" wp14:anchorId="393A54FD" wp14:editId="2568A61D">
+                <wp:simplePos x="0" y="0"/>
+                <wp:positionH relativeFrom="column">
+                  <wp:posOffset>1146175</wp:posOffset>
+                </wp:positionH>
+                <wp:positionV relativeFrom="paragraph">
+                  <wp:posOffset>556097</wp:posOffset>
+                </wp:positionV>
+                <wp:extent cx="0" cy="479425"/>
+                <wp:effectExtent l="63500" t="25400" r="50800" b="28575"/>
+                <wp:wrapNone/>
+                <wp:docPr id="19" name="Straight Arrow Connector 19"/>
+                <wp:cNvGraphicFramePr/>
+                <a:graphic xmlns:a="http://schemas.openxmlformats.org/drawingml/2006/main">
+                  <a:graphicData uri="http://schemas.microsoft.com/office/word/2010/wordprocessingShape">
+                    <wps:wsp>
+                      <wps:cNvCnPr/>
+                      <wps:spPr>
+                        <a:xfrm>
+                          <a:off x="0" y="0"/>
+                          <a:ext cx="0" cy="479425"/>
+                        </a:xfrm>
+                        <a:prstGeom prst="straightConnector1">
+                          <a:avLst/>
+                        </a:prstGeom>
+                        <a:ln w="19050">
+                          <a:solidFill>
+                            <a:schemeClr val="tx1"/>
+                          </a:solidFill>
+                          <a:headEnd type="triangle"/>
+                          <a:tailEnd type="triangle"/>
+                        </a:ln>
+                      </wps:spPr>
+                      <wps:style>
+                        <a:lnRef idx="1">
+                          <a:schemeClr val="accent1"/>
+                        </a:lnRef>
+                        <a:fillRef idx="0">
+                          <a:schemeClr val="accent1"/>
+                        </a:fillRef>
+                        <a:effectRef idx="0">
+                          <a:schemeClr val="accent1"/>
+                        </a:effectRef>
+                        <a:fontRef idx="minor">
+                          <a:schemeClr val="tx1"/>
+                        </a:fontRef>
+                      </wps:style>
+                      <wps:bodyPr/>
+                    </wps:wsp>
+                  </a:graphicData>
+                </a:graphic>
+              </wp:anchor>
+            </w:drawing>
+          </mc:Choice>
+          <mc:Fallback>
+            <w:pict>
+              <v:shapetype w14:anchorId="3EEC4077" id="_x0000_t32" coordsize="21600,21600" o:spt="32" o:oned="t" path="m,l21600,21600e" filled="f">
+                <v:path arrowok="t" fillok="f" o:connecttype="none"/>
+                <o:lock v:ext="edit" shapetype="t"/>
+              </v:shapetype>
+              <v:shape id="Straight Arrow Connector 19" o:spid="_x0000_s1026" type="#_x0000_t32" style="position:absolute;margin-left:90.25pt;margin-top:43.8pt;width:0;height:37.75pt;z-index:251704320;visibility:visible;mso-wrap-style:square;mso-wrap-distance-left:9pt;mso-wrap-distance-top:0;mso-wrap-distance-right:9pt;mso-wrap-distance-bottom:0;mso-position-horizontal:absolute;mso-position-horizontal-relative:text;mso-position-vertical:absolute;mso-position-vertical-relative:text" o:gfxdata="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" strokecolor="black [3213]" strokeweight="1.5pt">
+                <v:stroke startarrow="block" endarrow="block" joinstyle="miter"/>
+              </v:shape>
+            </w:pict>
+          </mc:Fallback>
+        </mc:AlternateContent>
+      </w:r>
+      <w:r>
+        <w:rPr>
+          <w:noProof/>
+        </w:rPr>
+        <mc:AlternateContent>
+          <mc:Choice Requires="wps">
+            <w:drawing>
+              <wp:anchor distT="0" distB="0" distL="114300" distR="114300" simplePos="0" relativeHeight="251663359" behindDoc="0" locked="0" layoutInCell="1" allowOverlap="1" wp14:anchorId="3108D2CD" wp14:editId="6D7A4571">
+                <wp:simplePos x="0" y="0"/>
+                <wp:positionH relativeFrom="column">
+                  <wp:posOffset>1188883</wp:posOffset>
+                </wp:positionH>
+                <wp:positionV relativeFrom="paragraph">
+                  <wp:posOffset>591820</wp:posOffset>
+                </wp:positionV>
+                <wp:extent cx="1019175" cy="464820"/>
+                <wp:effectExtent l="0" t="0" r="0" b="5715"/>
+                <wp:wrapNone/>
+                <wp:docPr id="41" name="Text Box 41"/>
+                <wp:cNvGraphicFramePr/>
+                <a:graphic xmlns:a="http://schemas.openxmlformats.org/drawingml/2006/main">
+                  <a:graphicData uri="http://schemas.microsoft.com/office/word/2010/wordprocessingShape">
+                    <wps:wsp>
+                      <wps:cNvSpPr txBox="1"/>
+                      <wps:spPr>
+                        <a:xfrm>
+                          <a:off x="0" y="0"/>
+                          <a:ext cx="1019175" cy="464820"/>
+                        </a:xfrm>
+                        <a:prstGeom prst="rect">
+                          <a:avLst/>
+                        </a:prstGeom>
+                        <a:solidFill>
+                          <a:schemeClr val="lt1"/>
+                        </a:solidFill>
+                        <a:ln w="6350">
+                          <a:noFill/>
+                        </a:ln>
+                      </wps:spPr>
+                      <wps:txbx>
+                        <w:txbxContent>
+                          <w:p>
+                            <w:pPr>
+                              <w:jc w:val="center"/>
+                              <w:rPr>
+                                <w:rFonts w:ascii="Charter Roman" w:hAnsi="Charter Roman"/>
+                                <w:color w:val="000000" w:themeColor="text1"/>
+                                <w:sz w:val="22"/>
+                                <w:szCs w:val="22"/>
+                                <w:lang w:val="en-US"/>
+                              </w:rPr>
+                            </w:pPr>
+                            <w:r>
+                              <w:rPr>
+                                <w:rFonts w:ascii="Charter Roman" w:hAnsi="Charter Roman"/>
+                                <w:color w:val="000000" w:themeColor="text1"/>
+                                <w:sz w:val="22"/>
+                                <w:szCs w:val="22"/>
+                                <w:lang w:val="en-US"/>
+                              </w:rPr>
+                              <w:t xml:space="preserve">1. </w:t>
+                            </w:r>
+                            <w:r>
+                              <w:rPr>
+                                <w:rFonts w:ascii="Charter Roman" w:hAnsi="Charter Roman"/>
+                                <w:color w:val="000000" w:themeColor="text1"/>
+                                <w:sz w:val="22"/>
+                                <w:szCs w:val="22"/>
+                                <w:lang w:val="en-US"/>
+                              </w:rPr>
+                              <w:t>Monitor Spark Mas</w:t>
+                            </w:r>
+                            <w:r>
+                              <w:rPr>
+                                <w:rFonts w:ascii="Charter Roman" w:hAnsi="Charter Roman"/>
+                                <w:color w:val="000000" w:themeColor="text1"/>
+                                <w:sz w:val="22"/>
+                                <w:szCs w:val="22"/>
+                                <w:lang w:val="en-US"/>
+                              </w:rPr>
+                              <w:t>t</w:t>
+                            </w:r>
+                            <w:r>
+                              <w:rPr>
+                                <w:rFonts w:ascii="Charter Roman" w:hAnsi="Charter Roman"/>
+                                <w:color w:val="000000" w:themeColor="text1"/>
+                                <w:sz w:val="22"/>
+                                <w:szCs w:val="22"/>
+                                <w:lang w:val="en-US"/>
+                              </w:rPr>
+                              <w:t>er</w:t>
+                            </w:r>
+                          </w:p>
+                        </w:txbxContent>
+                      </wps:txbx>
+                      <wps:bodyPr rot="0" spcFirstLastPara="0" vertOverflow="overflow" horzOverflow="overflow" vert="horz" wrap="square" lIns="91440" tIns="45720" rIns="91440" bIns="45720" numCol="1" spcCol="0" rtlCol="0" fromWordArt="0" anchor="ctr" anchorCtr="0" forceAA="0" compatLnSpc="1">
+                        <a:prstTxWarp prst="textNoShape">
+                          <a:avLst/>
+                        </a:prstTxWarp>
+                        <a:spAutoFit/>
+                      </wps:bodyPr>
+                    </wps:wsp>
+                  </a:graphicData>
+                </a:graphic>
+                <wp14:sizeRelH relativeFrom="margin">
+                  <wp14:pctWidth>0</wp14:pctWidth>
+                </wp14:sizeRelH>
+              </wp:anchor>
+            </w:drawing>
+          </mc:Choice>
+          <mc:Fallback>
+            <w:pict>
+              <v:shapetype w14:anchorId="3108D2CD" id="_x0000_t202" coordsize="21600,21600" o:spt="202" path="m,l,21600r21600,l21600,xe">
+                <v:stroke joinstyle="miter"/>
+                <v:path gradientshapeok="t" o:connecttype="rect"/>
+              </v:shapetype>
+              <v:shape id="Text Box 41" o:spid="_x0000_s1026" type="#_x0000_t202" style="position:absolute;margin-left:93.6pt;margin-top:46.6pt;width:80.25pt;height:36.6pt;z-index:251663359;visibility:visible;mso-wrap-style:square;mso-width-percent:0;mso-wrap-distance-left:9pt;mso-wrap-distance-top:0;mso-wrap-distance-right:9pt;mso-wrap-distance-bottom:0;mso-position-horizontal:absolute;mso-position-horizontal-relative:text;mso-position-vertical:absolute;mso-position-vertical-relative:text;mso-width-percent:0;mso-width-relative:margin;v-text-anchor:middle" o:gfxdata="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" fillcolor="white [3201]" stroked="f" strokeweight=".5pt">
+                <v:textbox style="mso-fit-shape-to-text:t">
+                  <w:txbxContent>
+                    <w:p>
+                      <w:pPr>
+                        <w:jc w:val="center"/>
+                        <w:rPr>
+                          <w:rFonts w:ascii="Charter Roman" w:hAnsi="Charter Roman"/>
+                          <w:color w:val="000000" w:themeColor="text1"/>
+                          <w:sz w:val="22"/>
+                          <w:szCs w:val="22"/>
+                          <w:lang w:val="en-US"/>
+                        </w:rPr>
+                      </w:pPr>
+                      <w:r>
+                        <w:rPr>
+                          <w:rFonts w:ascii="Charter Roman" w:hAnsi="Charter Roman"/>
+                          <w:color w:val="000000" w:themeColor="text1"/>
+                          <w:sz w:val="22"/>
+                          <w:szCs w:val="22"/>
+                          <w:lang w:val="en-US"/>
+                        </w:rPr>
+                        <w:t xml:space="preserve">1. </w:t>
+                      </w:r>
+                      <w:r>
+                        <w:rPr>
+                          <w:rFonts w:ascii="Charter Roman" w:hAnsi="Charter Roman"/>
+                          <w:color w:val="000000" w:themeColor="text1"/>
+                          <w:sz w:val="22"/>
+                          <w:szCs w:val="22"/>
+                          <w:lang w:val="en-US"/>
+                        </w:rPr>
+                        <w:t>Monitor Spark Mas</w:t>
+                      </w:r>
+                      <w:r>
+                        <w:rPr>
+                          <w:rFonts w:ascii="Charter Roman" w:hAnsi="Charter Roman"/>
+                          <w:color w:val="000000" w:themeColor="text1"/>
+                          <w:sz w:val="22"/>
+                          <w:szCs w:val="22"/>
+                          <w:lang w:val="en-US"/>
+                        </w:rPr>
+                        <w:t>t</w:t>
+                      </w:r>
+                      <w:r>
+                        <w:rPr>
+                          <w:rFonts w:ascii="Charter Roman" w:hAnsi="Charter Roman"/>
+                          <w:color w:val="000000" w:themeColor="text1"/>
+                          <w:sz w:val="22"/>
+                          <w:szCs w:val="22"/>
+                          <w:lang w:val="en-US"/>
+                        </w:rPr>
+                        <w:t>er</w:t>
+                      </w:r>
+                    </w:p>
+                  </w:txbxContent>
+                </v:textbox>
+              </v:shape>
+            </w:pict>
+          </mc:Fallback>
+        </mc:AlternateContent>
+      </w:r>
+      <w:r>
+        <w:rPr>
+          <w:noProof/>
+        </w:rPr>
+        <mc:AlternateContent>
+          <mc:Choice Requires="wps">
+            <w:drawing>
+              <wp:anchor distT="0" distB="0" distL="114300" distR="114300" simplePos="0" relativeHeight="251675648" behindDoc="0" locked="0" layoutInCell="1" allowOverlap="1" wp14:anchorId="4E061DDF" wp14:editId="41B1136B">
+                <wp:simplePos x="0" y="0"/>
+                <wp:positionH relativeFrom="column">
+                  <wp:posOffset>607695</wp:posOffset>
+                </wp:positionH>
+                <wp:positionV relativeFrom="paragraph">
+                  <wp:posOffset>174462</wp:posOffset>
+                </wp:positionV>
+                <wp:extent cx="2205355" cy="336550"/>
+                <wp:effectExtent l="12700" t="12700" r="17145" b="19050"/>
+                <wp:wrapNone/>
+                <wp:docPr id="22" name="Rounded Rectangle 22"/>
+                <wp:cNvGraphicFramePr/>
+                <a:graphic xmlns:a="http://schemas.openxmlformats.org/drawingml/2006/main">
+                  <a:graphicData uri="http://schemas.microsoft.com/office/word/2010/wordprocessingShape">
+                    <wps:wsp>
+                      <wps:cNvSpPr/>
+                      <wps:spPr>
+                        <a:xfrm>
+                          <a:off x="0" y="0"/>
+                          <a:ext cx="2205355" cy="336550"/>
+                        </a:xfrm>
+                        <a:prstGeom prst="roundRect">
+                          <a:avLst/>
+                        </a:prstGeom>
+                        <a:noFill/>
+                        <a:ln w="19050">
+                          <a:solidFill>
+                            <a:schemeClr val="tx1"/>
+                          </a:solidFill>
+                        </a:ln>
+                      </wps:spPr>
+                      <wps:style>
+                        <a:lnRef idx="2">
+                          <a:schemeClr val="accent1">
+                            <a:shade val="50000"/>
+                          </a:schemeClr>
+                        </a:lnRef>
+                        <a:fillRef idx="1">
+                          <a:schemeClr val="accent1"/>
+                        </a:fillRef>
+                        <a:effectRef idx="0">
+                          <a:schemeClr val="accent1"/>
+                        </a:effectRef>
+                        <a:fontRef idx="minor">
+                          <a:schemeClr val="lt1"/>
+                        </a:fontRef>
+                      </wps:style>
+                      <wps:txbx>
+                        <w:txbxContent>
+                          <w:p>
+                            <w:pPr>
+                              <w:jc w:val="center"/>
+                              <w:rPr>
+                                <w:rFonts w:ascii="Charter Roman" w:hAnsi="Charter Roman"/>
+                                <w:color w:val="000000" w:themeColor="text1"/>
+                                <w:lang w:val="en-US"/>
+                              </w:rPr>
+                            </w:pPr>
+                            <w:r>
+                              <w:rPr>
+                                <w:rFonts w:ascii="Charter Roman" w:hAnsi="Charter Roman"/>
+                                <w:color w:val="000000" w:themeColor="text1"/>
+                                <w:lang w:val="en-US"/>
+                              </w:rPr>
+                              <w:t>Zookeeper Ensemble</w:t>
+                            </w:r>
+                          </w:p>
+                        </w:txbxContent>
+                      </wps:txbx>
+                      <wps:bodyPr rot="0" spcFirstLastPara="0" vertOverflow="overflow" horzOverflow="overflow" vert="horz" wrap="square" lIns="91440" tIns="45720" rIns="91440" bIns="45720" numCol="1" spcCol="0" rtlCol="0" fromWordArt="0" anchor="ctr" anchorCtr="0" forceAA="0" compatLnSpc="1">
+                        <a:prstTxWarp prst="textNoShape">
+                          <a:avLst/>
+                        </a:prstTxWarp>
+                        <a:noAutofit/>
+                      </wps:bodyPr>
+                    </wps:wsp>
+                  </a:graphicData>
+                </a:graphic>
+                <wp14:sizeRelH relativeFrom="margin">
+                  <wp14:pctWidth>0</wp14:pctWidth>
+                </wp14:sizeRelH>
+                <wp14:sizeRelV relativeFrom="margin">
+                  <wp14:pctHeight>0</wp14:pctHeight>
+                </wp14:sizeRelV>
+              </wp:anchor>
+            </w:drawing>
+          </mc:Choice>
+          <mc:Fallback>
+            <w:pict>
+              <v:roundrect w14:anchorId="4E061DDF" id="Rounded Rectangle 22" o:spid="_x0000_s1027" style="position:absolute;margin-left:47.85pt;margin-top:13.75pt;width:173.65pt;height:26.5pt;z-index:251675648;visibility:visible;mso-wrap-style:square;mso-width-percent:0;mso-height-percent:0;mso-wrap-distance-left:9pt;mso-wrap-distance-top:0;mso-wrap-distance-right:9pt;mso-wrap-distance-bottom:0;mso-position-horizontal:absolute;mso-position-horizontal-relative:text;mso-position-vertical:absolute;mso-position-vertical-relative:text;mso-width-percent:0;mso-height-percent:0;mso-width-relative:margin;mso-height-relative:margin;v-text-anchor:middle" arcsize="10923f" o:gfxdata="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" filled="f" strokecolor="black [3213]" strokeweight="1.5pt">
+                <v:stroke joinstyle="miter"/>
+                <v:textbox>
+                  <w:txbxContent>
+                    <w:p>
+                      <w:pPr>
+                        <w:jc w:val="center"/>
+                        <w:rPr>
+                          <w:rFonts w:ascii="Charter Roman" w:hAnsi="Charter Roman"/>
+                          <w:color w:val="000000" w:themeColor="text1"/>
+                          <w:lang w:val="en-US"/>
+                        </w:rPr>
+                      </w:pPr>
+                      <w:r>
+                        <w:rPr>
+                          <w:rFonts w:ascii="Charter Roman" w:hAnsi="Charter Roman"/>
+                          <w:color w:val="000000" w:themeColor="text1"/>
+                          <w:lang w:val="en-US"/>
+                        </w:rPr>
+                        <w:t>Zookeeper Ensemble</w:t>
+                      </w:r>
+                    </w:p>
+                  </w:txbxContent>
+                </v:textbox>
+              </v:roundrect>
+            </w:pict>
+          </mc:Fallback>
+        </mc:AlternateContent>
+      </w:r>
+      <w:r>
+        <w:rPr>
+          <w:noProof/>
+        </w:rPr>
+        <mc:AlternateContent>
+          <mc:Choice Requires="wps">
+            <w:drawing>
+              <wp:anchor distT="0" distB="0" distL="114300" distR="114300" simplePos="0" relativeHeight="251706368" behindDoc="0" locked="0" layoutInCell="1" allowOverlap="1" wp14:anchorId="3F0A8C1C" wp14:editId="6E4B1D4E">
+                <wp:simplePos x="0" y="0"/>
+                <wp:positionH relativeFrom="column">
+                  <wp:posOffset>2230918</wp:posOffset>
+                </wp:positionH>
+                <wp:positionV relativeFrom="paragraph">
+                  <wp:posOffset>568960</wp:posOffset>
+                </wp:positionV>
+                <wp:extent cx="0" cy="479834"/>
+                <wp:effectExtent l="63500" t="25400" r="50800" b="28575"/>
+                <wp:wrapNone/>
+                <wp:docPr id="21" name="Straight Arrow Connector 21"/>
+                <wp:cNvGraphicFramePr/>
+                <a:graphic xmlns:a="http://schemas.openxmlformats.org/drawingml/2006/main">
+                  <a:graphicData uri="http://schemas.microsoft.com/office/word/2010/wordprocessingShape">
+                    <wps:wsp>
+                      <wps:cNvCnPr/>
+                      <wps:spPr>
+                        <a:xfrm>
+                          <a:off x="0" y="0"/>
+                          <a:ext cx="0" cy="479834"/>
+                        </a:xfrm>
+                        <a:prstGeom prst="straightConnector1">
+                          <a:avLst/>
+                        </a:prstGeom>
+                        <a:ln w="19050">
+                          <a:solidFill>
+                            <a:schemeClr val="tx1"/>
+                          </a:solidFill>
+                          <a:headEnd type="triangle"/>
+                          <a:tailEnd type="triangle"/>
+                        </a:ln>
+                      </wps:spPr>
+                      <wps:style>
+                        <a:lnRef idx="1">
+                          <a:schemeClr val="accent1"/>
+                        </a:lnRef>
+                        <a:fillRef idx="0">
+                          <a:schemeClr val="accent1"/>
+                        </a:fillRef>
+                        <a:effectRef idx="0">
+                          <a:schemeClr val="accent1"/>
+                        </a:effectRef>
+                        <a:fontRef idx="minor">
+                          <a:schemeClr val="tx1"/>
+                        </a:fontRef>
+                      </wps:style>
+                      <wps:bodyPr/>
+                    </wps:wsp>
+                  </a:graphicData>
+                </a:graphic>
+              </wp:anchor>
+            </w:drawing>
+          </mc:Choice>
+          <mc:Fallback>
+            <w:pict>
+              <v:shape w14:anchorId="478B3789" id="Straight Arrow Connector 21" o:spid="_x0000_s1026" type="#_x0000_t32" style="position:absolute;margin-left:175.65pt;margin-top:44.8pt;width:0;height:37.8pt;z-index:251706368;visibility:visible;mso-wrap-style:square;mso-wrap-distance-left:9pt;mso-wrap-distance-top:0;mso-wrap-distance-right:9pt;mso-wrap-distance-bottom:0;mso-position-horizontal:absolute;mso-position-horizontal-relative:text;mso-position-vertical:absolute;mso-position-vertical-relative:text" o:gfxdata="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" strokecolor="black [3213]" strokeweight="1.5pt">
+                <v:stroke startarrow="block" endarrow="block" joinstyle="miter"/>
+              </v:shape>
+            </w:pict>
+          </mc:Fallback>
+        </mc:AlternateContent>
+      </w:r>
+      <w:r>
+        <w:rPr>
+          <w:noProof/>
+        </w:rPr>
+        <mc:AlternateContent>
+          <mc:Choice Requires="wps">
+            <w:drawing>
+              <wp:anchor distT="0" distB="0" distL="114300" distR="114300" simplePos="0" relativeHeight="251700224" behindDoc="0" locked="0" layoutInCell="1" allowOverlap="1" wp14:anchorId="2162381A" wp14:editId="4F9B0AAE">
+                <wp:simplePos x="0" y="0"/>
+                <wp:positionH relativeFrom="column">
+                  <wp:posOffset>4385782</wp:posOffset>
+                </wp:positionH>
+                <wp:positionV relativeFrom="paragraph">
+                  <wp:posOffset>3423285</wp:posOffset>
+                </wp:positionV>
+                <wp:extent cx="1444756" cy="296545"/>
+                <wp:effectExtent l="0" t="0" r="0" b="0"/>
+                <wp:wrapNone/>
+                <wp:docPr id="47" name="Text Box 47"/>
+                <wp:cNvGraphicFramePr/>
+                <a:graphic xmlns:a="http://schemas.openxmlformats.org/drawingml/2006/main">
+                  <a:graphicData uri="http://schemas.microsoft.com/office/word/2010/wordprocessingShape">
+                    <wps:wsp>
+                      <wps:cNvSpPr txBox="1"/>
+                      <wps:spPr>
+                        <a:xfrm rot="5400000">
+                          <a:off x="0" y="0"/>
+                          <a:ext cx="1444756" cy="296545"/>
+                        </a:xfrm>
+                        <a:prstGeom prst="rect">
+                          <a:avLst/>
+                        </a:prstGeom>
+                        <a:noFill/>
+                        <a:ln w="6350">
+                          <a:noFill/>
+                        </a:ln>
+                      </wps:spPr>
+                      <wps:txbx>
+                        <w:txbxContent>
+                          <w:p>
+                            <w:pPr>
+                              <w:jc w:val="center"/>
+                              <w:rPr>
+                                <w:rFonts w:ascii="Charter Roman" w:hAnsi="Charter Roman"/>
+                                <w:color w:val="000000" w:themeColor="text1"/>
+                                <w:sz w:val="22"/>
+                                <w:szCs w:val="22"/>
+                                <w:lang w:val="en-US"/>
+                              </w:rPr>
+                            </w:pPr>
+                            <w:r>
+                              <w:rPr>
+                                <w:rFonts w:ascii="Charter Roman" w:hAnsi="Charter Roman"/>
+                                <w:color w:val="000000" w:themeColor="text1"/>
+                                <w:sz w:val="22"/>
+                                <w:szCs w:val="22"/>
+                                <w:lang w:val="en-US"/>
+                              </w:rPr>
+                              <w:t>5. Monitor Executor</w:t>
+                            </w:r>
+                          </w:p>
+                        </w:txbxContent>
+                      </wps:txbx>
+                      <wps:bodyPr rot="0" spcFirstLastPara="0" vertOverflow="overflow" horzOverflow="overflow" vert="horz" wrap="square" lIns="91440" tIns="45720" rIns="91440" bIns="45720" numCol="1" spcCol="0" rtlCol="0" fromWordArt="0" anchor="t" anchorCtr="0" forceAA="0" compatLnSpc="1">
+                        <a:prstTxWarp prst="textNoShape">
+                          <a:avLst/>
+                        </a:prstTxWarp>
+                        <a:spAutoFit/>
+                      </wps:bodyPr>
+                    </wps:wsp>
+                  </a:graphicData>
+                </a:graphic>
+                <wp14:sizeRelH relativeFrom="margin">
+                  <wp14:pctWidth>0</wp14:pctWidth>
+                </wp14:sizeRelH>
+              </wp:anchor>
+            </w:drawing>
+          </mc:Choice>
+          <mc:Fallback>
+            <w:pict>
+              <v:shape w14:anchorId="2162381A" id="Text Box 47" o:spid="_x0000_s1028" type="#_x0000_t202" style="position:absolute;margin-left:345.35pt;margin-top:269.55pt;width:113.75pt;height:23.35pt;rotation:90;z-index:251700224;visibility:visible;mso-wrap-style:square;mso-width-percent:0;mso-wrap-distance-left:9pt;mso-wrap-distance-top:0;mso-wrap-distance-right:9pt;mso-wrap-distance-bottom:0;mso-position-horizontal:absolute;mso-position-horizontal-relative:text;mso-position-vertical:absolute;mso-position-vertical-relative:text;mso-width-percent:0;mso-width-relative:margin;v-text-anchor:top" o:gfxdata="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" filled="f" stroked="f" strokeweight=".5pt">
+                <v:textbox style="mso-fit-shape-to-text:t">
+                  <w:txbxContent>
+                    <w:p>
+                      <w:pPr>
+                        <w:jc w:val="center"/>
+                        <w:rPr>
+                          <w:rFonts w:ascii="Charter Roman" w:hAnsi="Charter Roman"/>
+                          <w:color w:val="000000" w:themeColor="text1"/>
+                          <w:sz w:val="22"/>
+                          <w:szCs w:val="22"/>
+                          <w:lang w:val="en-US"/>
+                        </w:rPr>
+                      </w:pPr>
+                      <w:r>
+                        <w:rPr>
+                          <w:rFonts w:ascii="Charter Roman" w:hAnsi="Charter Roman"/>
+                          <w:color w:val="000000" w:themeColor="text1"/>
+                          <w:sz w:val="22"/>
+                          <w:szCs w:val="22"/>
+                          <w:lang w:val="en-US"/>
+                        </w:rPr>
+                        <w:t>5. Monitor Executor</w:t>
+                      </w:r>
+                    </w:p>
+                  </w:txbxContent>
+                </v:textbox>
+              </v:shape>
+            </w:pict>
+          </mc:Fallback>
+        </mc:AlternateContent>
+      </w:r>
+      <w:r>
+        <w:rPr>
+          <w:noProof/>
+        </w:rPr>
+        <mc:AlternateContent>
+          <mc:Choice Requires="wps">
+            <w:drawing>
+              <wp:anchor distT="0" distB="0" distL="114300" distR="114300" simplePos="0" relativeHeight="251694080" behindDoc="0" locked="0" layoutInCell="1" allowOverlap="1" wp14:anchorId="00F55175" wp14:editId="23C14C21">
+                <wp:simplePos x="0" y="0"/>
+                <wp:positionH relativeFrom="column">
+                  <wp:posOffset>2832263</wp:posOffset>
+                </wp:positionH>
+                <wp:positionV relativeFrom="paragraph">
+                  <wp:posOffset>3989070</wp:posOffset>
+                </wp:positionV>
+                <wp:extent cx="1330859" cy="648970"/>
+                <wp:effectExtent l="0" t="0" r="3175" b="5715"/>
+                <wp:wrapNone/>
+                <wp:docPr id="40" name="Text Box 40"/>
+                <wp:cNvGraphicFramePr/>
+                <a:graphic xmlns:a="http://schemas.openxmlformats.org/drawingml/2006/main">
+                  <a:graphicData uri="http://schemas.microsoft.com/office/word/2010/wordprocessingShape">
+                    <wps:wsp>
+                      <wps:cNvSpPr txBox="1"/>
+                      <wps:spPr>
+                        <a:xfrm>
+                          <a:off x="0" y="0"/>
+                          <a:ext cx="1330859" cy="648970"/>
+                        </a:xfrm>
+                        <a:prstGeom prst="rect">
+                          <a:avLst/>
+                        </a:prstGeom>
+                        <a:solidFill>
+                          <a:schemeClr val="lt1"/>
+                        </a:solidFill>
+                        <a:ln w="6350">
+                          <a:noFill/>
+                        </a:ln>
+                      </wps:spPr>
+                      <wps:txbx>
+                        <w:txbxContent>
+                          <w:p>
+                            <w:pPr>
+                              <w:rPr>
+                                <w:rFonts w:ascii="Charter Roman" w:hAnsi="Charter Roman"/>
+                                <w:color w:val="000000" w:themeColor="text1"/>
+                                <w:sz w:val="22"/>
+                                <w:szCs w:val="22"/>
+                                <w:lang w:val="en-US"/>
+                              </w:rPr>
+                            </w:pPr>
+                            <w:r>
+                              <w:rPr>
+                                <w:rFonts w:ascii="Charter Roman" w:hAnsi="Charter Roman"/>
+                                <w:color w:val="000000" w:themeColor="text1"/>
+                                <w:sz w:val="22"/>
+                                <w:szCs w:val="22"/>
+                                <w:lang w:val="en-US"/>
+                              </w:rPr>
+                              <w:t>4</w:t>
+                            </w:r>
+                            <w:r>
+                              <w:rPr>
+                                <w:rFonts w:ascii="Charter Roman" w:hAnsi="Charter Roman"/>
+                                <w:color w:val="000000" w:themeColor="text1"/>
+                                <w:sz w:val="22"/>
+                                <w:szCs w:val="22"/>
+                                <w:lang w:val="en-US"/>
+                              </w:rPr>
+                              <w:t xml:space="preserve">. </w:t>
+                            </w:r>
+                            <w:r>
+                              <w:rPr>
+                                <w:rFonts w:ascii="Charter Roman" w:hAnsi="Charter Roman"/>
+                                <w:color w:val="000000" w:themeColor="text1"/>
+                                <w:sz w:val="22"/>
+                                <w:szCs w:val="22"/>
+                                <w:lang w:val="en-US"/>
+                              </w:rPr>
+                              <w:t>Input / Output</w:t>
+                            </w:r>
+                            <w:r>
+                              <w:rPr>
+                                <w:rFonts w:ascii="Charter Roman" w:hAnsi="Charter Roman"/>
+                                <w:color w:val="000000" w:themeColor="text1"/>
+                                <w:sz w:val="22"/>
+                                <w:szCs w:val="22"/>
+                                <w:lang w:val="en-US"/>
+                              </w:rPr>
+                              <w:t xml:space="preserve"> and c</w:t>
+                            </w:r>
+                            <w:r>
+                              <w:rPr>
+                                <w:rFonts w:ascii="Charter Roman" w:hAnsi="Charter Roman"/>
+                                <w:color w:val="000000" w:themeColor="text1"/>
+                                <w:sz w:val="22"/>
+                                <w:szCs w:val="22"/>
+                                <w:lang w:val="en-US"/>
+                              </w:rPr>
+                              <w:t>heckpoint</w:t>
+                            </w:r>
+                            <w:r>
+                              <w:rPr>
+                                <w:rFonts w:ascii="Charter Roman" w:hAnsi="Charter Roman"/>
+                                <w:color w:val="000000" w:themeColor="text1"/>
+                                <w:sz w:val="22"/>
+                                <w:szCs w:val="22"/>
+                                <w:lang w:val="en-US"/>
+                              </w:rPr>
+                              <w:t>ing</w:t>
+                            </w:r>
+                          </w:p>
+                        </w:txbxContent>
+                      </wps:txbx>
+                      <wps:bodyPr rot="0" spcFirstLastPara="0" vertOverflow="overflow" horzOverflow="overflow" vert="horz" wrap="square" lIns="91440" tIns="45720" rIns="91440" bIns="45720" numCol="1" spcCol="0" rtlCol="0" fromWordArt="0" anchor="ctr" anchorCtr="0" forceAA="0" compatLnSpc="1">
+                        <a:prstTxWarp prst="textNoShape">
+                          <a:avLst/>
+                        </a:prstTxWarp>
+                        <a:spAutoFit/>
+                      </wps:bodyPr>
+                    </wps:wsp>
+                  </a:graphicData>
+                </a:graphic>
+                <wp14:sizeRelH relativeFrom="margin">
+                  <wp14:pctWidth>0</wp14:pctWidth>
+                </wp14:sizeRelH>
+                <wp14:sizeRelV relativeFrom="margin">
+                  <wp14:pctHeight>0</wp14:pctHeight>
+                </wp14:sizeRelV>
+              </wp:anchor>
+            </w:drawing>
+          </mc:Choice>
+          <mc:Fallback>
+            <w:pict>
+              <v:shape w14:anchorId="00F55175" id="Text Box 40" o:spid="_x0000_s1029" type="#_x0000_t202" style="position:absolute;margin-left:223pt;margin-top:314.1pt;width:104.8pt;height:51.1pt;z-index:251694080;visibility:visible;mso-wrap-style:square;mso-width-percent:0;mso-height-percent:0;mso-wrap-distance-left:9pt;mso-wrap-distance-top:0;mso-wrap-distance-right:9pt;mso-wrap-distance-bottom:0;mso-position-horizontal:absolute;mso-position-horizontal-relative:text;mso-position-vertical:absolute;mso-position-vertical-relative:text;mso-width-percent:0;mso-height-percent:0;mso-width-relative:margin;mso-height-relative:margin;v-text-anchor:middle" o:gfxdata="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" fillcolor="white [3201]" stroked="f" strokeweight=".5pt">
+                <v:textbox style="mso-fit-shape-to-text:t">
+                  <w:txbxContent>
+                    <w:p>
+                      <w:pPr>
+                        <w:rPr>
+                          <w:rFonts w:ascii="Charter Roman" w:hAnsi="Charter Roman"/>
+                          <w:color w:val="000000" w:themeColor="text1"/>
+                          <w:sz w:val="22"/>
+                          <w:szCs w:val="22"/>
+                          <w:lang w:val="en-US"/>
+                        </w:rPr>
+                      </w:pPr>
+                      <w:r>
+                        <w:rPr>
+                          <w:rFonts w:ascii="Charter Roman" w:hAnsi="Charter Roman"/>
+                          <w:color w:val="000000" w:themeColor="text1"/>
+                          <w:sz w:val="22"/>
+                          <w:szCs w:val="22"/>
+                          <w:lang w:val="en-US"/>
+                        </w:rPr>
+                        <w:t>4</w:t>
+                      </w:r>
+                      <w:r>
+                        <w:rPr>
+                          <w:rFonts w:ascii="Charter Roman" w:hAnsi="Charter Roman"/>
+                          <w:color w:val="000000" w:themeColor="text1"/>
+                          <w:sz w:val="22"/>
+                          <w:szCs w:val="22"/>
+                          <w:lang w:val="en-US"/>
+                        </w:rPr>
+                        <w:t xml:space="preserve">. </w:t>
+                      </w:r>
+                      <w:r>
+                        <w:rPr>
+                          <w:rFonts w:ascii="Charter Roman" w:hAnsi="Charter Roman"/>
+                          <w:color w:val="000000" w:themeColor="text1"/>
+                          <w:sz w:val="22"/>
+                          <w:szCs w:val="22"/>
+                          <w:lang w:val="en-US"/>
+                        </w:rPr>
+                        <w:t>Input / Output</w:t>
+                      </w:r>
+                      <w:r>
+                        <w:rPr>
+                          <w:rFonts w:ascii="Charter Roman" w:hAnsi="Charter Roman"/>
+                          <w:color w:val="000000" w:themeColor="text1"/>
+                          <w:sz w:val="22"/>
+                          <w:szCs w:val="22"/>
+                          <w:lang w:val="en-US"/>
+                        </w:rPr>
+                        <w:t xml:space="preserve"> and c</w:t>
+                      </w:r>
+                      <w:r>
+                        <w:rPr>
+                          <w:rFonts w:ascii="Charter Roman" w:hAnsi="Charter Roman"/>
+                          <w:color w:val="000000" w:themeColor="text1"/>
+                          <w:sz w:val="22"/>
+                          <w:szCs w:val="22"/>
+                          <w:lang w:val="en-US"/>
+                        </w:rPr>
+                        <w:t>heckpoint</w:t>
+                      </w:r>
+                      <w:r>
+                        <w:rPr>
+                          <w:rFonts w:ascii="Charter Roman" w:hAnsi="Charter Roman"/>
+                          <w:color w:val="000000" w:themeColor="text1"/>
+                          <w:sz w:val="22"/>
+                          <w:szCs w:val="22"/>
+                          <w:lang w:val="en-US"/>
+                        </w:rPr>
+                        <w:t>ing</w:t>
+                      </w:r>
+                    </w:p>
+                  </w:txbxContent>
+                </v:textbox>
+              </v:shape>
+            </w:pict>
+          </mc:Fallback>
+        </mc:AlternateContent>
+      </w:r>
+      <w:r>
+        <w:rPr>
+          <w:noProof/>
+        </w:rPr>
+        <mc:AlternateContent>
+          <mc:Choice Requires="wps">
+            <w:drawing>
+              <wp:anchor distT="0" distB="0" distL="114300" distR="114300" simplePos="0" relativeHeight="251669504" behindDoc="0" locked="0" layoutInCell="1" allowOverlap="1" wp14:anchorId="404728B1" wp14:editId="29017424">
+                <wp:simplePos x="0" y="0"/>
+                <wp:positionH relativeFrom="column">
+                  <wp:posOffset>607695</wp:posOffset>
+                </wp:positionH>
+                <wp:positionV relativeFrom="paragraph">
+                  <wp:posOffset>4548977</wp:posOffset>
+                </wp:positionV>
+                <wp:extent cx="4234815" cy="336550"/>
+                <wp:effectExtent l="12700" t="12700" r="6985" b="19050"/>
+                <wp:wrapNone/>
+                <wp:docPr id="27" name="Rounded Rectangle 27"/>
+                <wp:cNvGraphicFramePr/>
+                <a:graphic xmlns:a="http://schemas.openxmlformats.org/drawingml/2006/main">
+                  <a:graphicData uri="http://schemas.microsoft.com/office/word/2010/wordprocessingShape">
+                    <wps:wsp>
+                      <wps:cNvSpPr/>
+                      <wps:spPr>
+                        <a:xfrm>
+                          <a:off x="0" y="0"/>
+                          <a:ext cx="4234815" cy="336550"/>
+                        </a:xfrm>
+                        <a:prstGeom prst="roundRect">
+                          <a:avLst/>
+                        </a:prstGeom>
+                        <a:noFill/>
+                        <a:ln w="19050">
+                          <a:solidFill>
+                            <a:schemeClr val="tx1"/>
+                          </a:solidFill>
+                        </a:ln>
+                      </wps:spPr>
+                      <wps:style>
+                        <a:lnRef idx="2">
+                          <a:schemeClr val="accent1">
+                            <a:shade val="50000"/>
+                          </a:schemeClr>
+                        </a:lnRef>
+                        <a:fillRef idx="1">
+                          <a:schemeClr val="accent1"/>
+                        </a:fillRef>
+                        <a:effectRef idx="0">
+                          <a:schemeClr val="accent1"/>
+                        </a:effectRef>
+                        <a:fontRef idx="minor">
+                          <a:schemeClr val="lt1"/>
+                        </a:fontRef>
+                      </wps:style>
+                      <wps:txbx>
+                        <w:txbxContent>
+                          <w:p>
+                            <w:pPr>
+                              <w:jc w:val="center"/>
+                              <w:rPr>
+                                <w:rFonts w:ascii="Charter Roman" w:hAnsi="Charter Roman"/>
+                                <w:color w:val="000000" w:themeColor="text1"/>
+                                <w:lang w:val="en-US"/>
+                              </w:rPr>
+                            </w:pPr>
+                            <w:r>
+                              <w:rPr>
+                                <w:rFonts w:ascii="Charter Roman" w:hAnsi="Charter Roman"/>
+                                <w:color w:val="000000" w:themeColor="text1"/>
+                                <w:lang w:val="en-US"/>
+                              </w:rPr>
+                              <w:t>Dis</w:t>
+                            </w:r>
+                            <w:r>
+                              <w:rPr>
+                                <w:rFonts w:ascii="Charter Roman" w:hAnsi="Charter Roman"/>
+                                <w:color w:val="000000" w:themeColor="text1"/>
+                                <w:lang w:val="en-US"/>
+                              </w:rPr>
+                              <w:t>tributed File System</w:t>
+                            </w:r>
+                          </w:p>
+                        </w:txbxContent>
+                      </wps:txbx>
+                      <wps:bodyPr rot="0" spcFirstLastPara="0" vertOverflow="overflow" horzOverflow="overflow" vert="horz" wrap="square" lIns="91440" tIns="45720" rIns="91440" bIns="45720" numCol="1" spcCol="0" rtlCol="0" fromWordArt="0" anchor="ctr" anchorCtr="0" forceAA="0" compatLnSpc="1">
+                        <a:prstTxWarp prst="textNoShape">
+                          <a:avLst/>
+                        </a:prstTxWarp>
+                        <a:noAutofit/>
+                      </wps:bodyPr>
+                    </wps:wsp>
+                  </a:graphicData>
+                </a:graphic>
+                <wp14:sizeRelH relativeFrom="margin">
+                  <wp14:pctWidth>0</wp14:pctWidth>
+                </wp14:sizeRelH>
+              </wp:anchor>
+            </w:drawing>
+          </mc:Choice>
+          <mc:Fallback>
+            <w:pict>
+              <v:roundrect w14:anchorId="404728B1" id="Rounded Rectangle 27" o:spid="_x0000_s1030" style="position:absolute;margin-left:47.85pt;margin-top:358.2pt;width:333.45pt;height:26.5pt;z-index:251669504;visibility:visible;mso-wrap-style:square;mso-width-percent:0;mso-wrap-distance-left:9pt;mso-wrap-distance-top:0;mso-wrap-distance-right:9pt;mso-wrap-distance-bottom:0;mso-position-horizontal:absolute;mso-position-horizontal-relative:text;mso-position-vertical:absolute;mso-position-vertical-relative:text;mso-width-percent:0;mso-width-relative:margin;v-text-anchor:middle" arcsize="10923f" o:gfxdata="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" filled="f" strokecolor="black [3213]" strokeweight="1.5pt">
+                <v:stroke joinstyle="miter"/>
+                <v:textbox>
+                  <w:txbxContent>
+                    <w:p>
+                      <w:pPr>
+                        <w:jc w:val="center"/>
+                        <w:rPr>
+                          <w:rFonts w:ascii="Charter Roman" w:hAnsi="Charter Roman"/>
+                          <w:color w:val="000000" w:themeColor="text1"/>
+                          <w:lang w:val="en-US"/>
+                        </w:rPr>
+                      </w:pPr>
+                      <w:r>
+                        <w:rPr>
+                          <w:rFonts w:ascii="Charter Roman" w:hAnsi="Charter Roman"/>
+                          <w:color w:val="000000" w:themeColor="text1"/>
+                          <w:lang w:val="en-US"/>
+                        </w:rPr>
+                        <w:t>Dis</w:t>
+                      </w:r>
+                      <w:r>
+                        <w:rPr>
+                          <w:rFonts w:ascii="Charter Roman" w:hAnsi="Charter Roman"/>
+                          <w:color w:val="000000" w:themeColor="text1"/>
+                          <w:lang w:val="en-US"/>
+                        </w:rPr>
+                        <w:t>tributed File System</w:t>
+                      </w:r>
+                    </w:p>
+                  </w:txbxContent>
+                </v:textbox>
+              </v:roundrect>
+            </w:pict>
+          </mc:Fallback>
+        </mc:AlternateContent>
+      </w:r>
+      <w:r>
+        <w:rPr>
+          <w:noProof/>
+        </w:rPr>
+        <mc:AlternateContent>
+          <mc:Choice Requires="wps">
+            <w:drawing>
+              <wp:anchor distT="0" distB="0" distL="114300" distR="114300" simplePos="0" relativeHeight="251703296" behindDoc="0" locked="0" layoutInCell="1" allowOverlap="1" wp14:anchorId="68935FBB" wp14:editId="3FD74975">
+                <wp:simplePos x="0" y="0"/>
+                <wp:positionH relativeFrom="column">
+                  <wp:posOffset>4135592</wp:posOffset>
+                </wp:positionH>
+                <wp:positionV relativeFrom="paragraph">
+                  <wp:posOffset>3973195</wp:posOffset>
+                </wp:positionV>
+                <wp:extent cx="0" cy="525365"/>
+                <wp:effectExtent l="38100" t="25400" r="38100" b="33655"/>
+                <wp:wrapNone/>
+                <wp:docPr id="17" name="Straight Arrow Connector 17"/>
+                <wp:cNvGraphicFramePr/>
+                <a:graphic xmlns:a="http://schemas.openxmlformats.org/drawingml/2006/main">
+                  <a:graphicData uri="http://schemas.microsoft.com/office/word/2010/wordprocessingShape">
+                    <wps:wsp>
+                      <wps:cNvCnPr/>
+                      <wps:spPr>
+                        <a:xfrm>
+                          <a:off x="0" y="0"/>
+                          <a:ext cx="0" cy="525365"/>
+                        </a:xfrm>
+                        <a:prstGeom prst="straightConnector1">
+                          <a:avLst/>
+                        </a:prstGeom>
+                        <a:ln w="19050">
+                          <a:solidFill>
+                            <a:schemeClr val="tx1"/>
+                          </a:solidFill>
+                          <a:prstDash val="dash"/>
+                          <a:headEnd type="triangle"/>
+                          <a:tailEnd type="triangle"/>
+                        </a:ln>
+                      </wps:spPr>
+                      <wps:style>
+                        <a:lnRef idx="1">
+                          <a:schemeClr val="accent1"/>
+                        </a:lnRef>
+                        <a:fillRef idx="0">
+                          <a:schemeClr val="accent1"/>
+                        </a:fillRef>
+                        <a:effectRef idx="0">
+                          <a:schemeClr val="accent1"/>
+                        </a:effectRef>
+                        <a:fontRef idx="minor">
+                          <a:schemeClr val="tx1"/>
+                        </a:fontRef>
+                      </wps:style>
+                      <wps:bodyPr/>
+                    </wps:wsp>
+                  </a:graphicData>
+                </a:graphic>
+              </wp:anchor>
+            </w:drawing>
+          </mc:Choice>
+          <mc:Fallback>
+            <w:pict>
+              <v:shape w14:anchorId="10999ACD" id="Straight Arrow Connector 17" o:spid="_x0000_s1026" type="#_x0000_t32" style="position:absolute;margin-left:325.65pt;margin-top:312.85pt;width:0;height:41.35pt;z-index:251703296;visibility:visible;mso-wrap-style:square;mso-wrap-distance-left:9pt;mso-wrap-distance-top:0;mso-wrap-distance-right:9pt;mso-wrap-distance-bottom:0;mso-position-horizontal:absolute;mso-position-horizontal-relative:text;mso-position-vertical:absolute;mso-position-vertical-relative:text" o:gfxdata="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" strokecolor="black [3213]" strokeweight="1.5pt">
+                <v:stroke dashstyle="dash" startarrow="block" endarrow="block" joinstyle="miter"/>
+              </v:shape>
+            </w:pict>
+          </mc:Fallback>
+        </mc:AlternateContent>
+      </w:r>
+      <w:r>
+        <w:rPr>
+          <w:noProof/>
+        </w:rPr>
+        <mc:AlternateContent>
+          <mc:Choice Requires="wps">
+            <w:drawing>
+              <wp:anchor distT="0" distB="0" distL="114300" distR="114300" simplePos="0" relativeHeight="251701248" behindDoc="0" locked="0" layoutInCell="1" allowOverlap="1" wp14:anchorId="237616BA" wp14:editId="19BC289E">
+                <wp:simplePos x="0" y="0"/>
+                <wp:positionH relativeFrom="column">
+                  <wp:posOffset>1363571</wp:posOffset>
+                </wp:positionH>
+                <wp:positionV relativeFrom="paragraph">
+                  <wp:posOffset>3970969</wp:posOffset>
+                </wp:positionV>
+                <wp:extent cx="0" cy="525365"/>
+                <wp:effectExtent l="38100" t="25400" r="38100" b="33655"/>
+                <wp:wrapNone/>
+                <wp:docPr id="16" name="Straight Arrow Connector 16"/>
+                <wp:cNvGraphicFramePr/>
+                <a:graphic xmlns:a="http://schemas.openxmlformats.org/drawingml/2006/main">
+                  <a:graphicData uri="http://schemas.microsoft.com/office/word/2010/wordprocessingShape">
+                    <wps:wsp>
+                      <wps:cNvCnPr/>
+                      <wps:spPr>
+                        <a:xfrm>
+                          <a:off x="0" y="0"/>
+                          <a:ext cx="0" cy="525365"/>
+                        </a:xfrm>
+                        <a:prstGeom prst="straightConnector1">
+                          <a:avLst/>
+                        </a:prstGeom>
+                        <a:ln w="19050">
+                          <a:solidFill>
+                            <a:schemeClr val="tx1"/>
+                          </a:solidFill>
+                          <a:prstDash val="dash"/>
+                          <a:headEnd type="triangle"/>
+                          <a:tailEnd type="triangle"/>
+                        </a:ln>
+                      </wps:spPr>
+                      <wps:style>
+                        <a:lnRef idx="1">
+                          <a:schemeClr val="accent1"/>
+                        </a:lnRef>
+                        <a:fillRef idx="0">
+                          <a:schemeClr val="accent1"/>
+                        </a:fillRef>
+                        <a:effectRef idx="0">
+                          <a:schemeClr val="accent1"/>
+                        </a:effectRef>
+                        <a:fontRef idx="minor">
+                          <a:schemeClr val="tx1"/>
+                        </a:fontRef>
+                      </wps:style>
+                      <wps:bodyPr/>
+                    </wps:wsp>
+                  </a:graphicData>
+                </a:graphic>
+              </wp:anchor>
+            </w:drawing>
+          </mc:Choice>
+          <mc:Fallback>
+            <w:pict>
+              <v:shape w14:anchorId="7736F2EC" id="Straight Arrow Connector 16" o:spid="_x0000_s1026" type="#_x0000_t32" style="position:absolute;margin-left:107.35pt;margin-top:312.65pt;width:0;height:41.35pt;z-index:251701248;visibility:visible;mso-wrap-style:square;mso-wrap-distance-left:9pt;mso-wrap-distance-top:0;mso-wrap-distance-right:9pt;mso-wrap-distance-bottom:0;mso-position-horizontal:absolute;mso-position-horizontal-relative:text;mso-position-vertical:absolute;mso-position-vertical-relative:text" o:gfxdata="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" strokecolor="black [3213]" strokeweight="1.5pt">
+                <v:stroke dashstyle="dash" startarrow="block" endarrow="block" joinstyle="miter"/>
+              </v:shape>
+            </w:pict>
+          </mc:Fallback>
+        </mc:AlternateContent>
+      </w:r>
+      <w:r>
+        <w:rPr>
+          <w:noProof/>
+        </w:rPr>
+        <mc:AlternateContent>
+          <mc:Choice Requires="wps">
+            <w:drawing>
+              <wp:anchor distT="0" distB="0" distL="114300" distR="114300" simplePos="0" relativeHeight="251664384" behindDoc="0" locked="0" layoutInCell="1" allowOverlap="1" wp14:anchorId="4129E0E9" wp14:editId="79B92615">
                 <wp:simplePos x="0" y="0"/>
                 <wp:positionH relativeFrom="column">
                   <wp:posOffset>614680</wp:posOffset>
@@ -90,7 +1146,7 @@
           </mc:Choice>
           <mc:Fallback>
             <w:pict>
-              <v:roundrect w14:anchorId="4129E0E9" id="Rounded Rectangle 14" o:spid="_x0000_s1026" style="position:absolute;margin-left:48.4pt;margin-top:240.25pt;width:126.9pt;height:67.6pt;z-index:251664384;visibility:visible;mso-wrap-style:square;mso-wrap-distance-left:9pt;mso-wrap-distance-top:0;mso-wrap-distance-right:9pt;mso-wrap-distance-bottom:0;mso-position-horizontal:absolute;mso-position-horizontal-relative:text;mso-position-vertical:absolute;mso-position-vertical-relative:text;v-text-anchor:middle" arcsize="2670f" o:gfxdata="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" filled="f" strokecolor="black [3213]" strokeweight="1.5pt">
+              <v:roundrect w14:anchorId="4129E0E9" id="Rounded Rectangle 14" o:spid="_x0000_s1031" style="position:absolute;margin-left:48.4pt;margin-top:240.25pt;width:126.9pt;height:67.6pt;z-index:251664384;visibility:visible;mso-wrap-style:square;mso-wrap-distance-left:9pt;mso-wrap-distance-top:0;mso-wrap-distance-right:9pt;mso-wrap-distance-bottom:0;mso-position-horizontal:absolute;mso-position-horizontal-relative:text;mso-position-vertical:absolute;mso-position-vertical-relative:text;v-text-anchor:middle" arcsize="2670f" o:gfxdata="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" filled="f" strokecolor="black [3213]" strokeweight="1.5pt">
                 <v:stroke joinstyle="miter"/>
                 <v:textbox>
                   <w:txbxContent>
@@ -394,7 +1450,7 @@
         <mc:AlternateContent>
           <mc:Choice Requires="wps">
             <w:drawing>
-              <wp:anchor distT="0" distB="0" distL="114300" distR="114300" simplePos="0" relativeHeight="251667456" behindDoc="0" locked="0" layoutInCell="1" allowOverlap="1" wp14:anchorId="7F49D531" wp14:editId="0D681188">
+              <wp:anchor distT="0" distB="0" distL="114300" distR="114300" simplePos="0" relativeHeight="251667456" behindDoc="0" locked="0" layoutInCell="1" allowOverlap="1" wp14:anchorId="7F49D531" wp14:editId="7E96233E">
                 <wp:simplePos x="0" y="0"/>
                 <wp:positionH relativeFrom="column">
                   <wp:posOffset>855938</wp:posOffset>
@@ -467,11 +1523,7 @@
           </mc:Choice>
           <mc:Fallback>
             <w:pict>
-              <v:shapetype w14:anchorId="7F49D531" id="_x0000_t202" coordsize="21600,21600" o:spt="202" path="m,l,21600r21600,l21600,xe">
-                <v:stroke joinstyle="miter"/>
-                <v:path gradientshapeok="t" o:connecttype="rect"/>
-              </v:shapetype>
-              <v:shape id="Text Box 15" o:spid="_x0000_s1029" type="#_x0000_t202" style="position:absolute;margin-left:67.4pt;margin-top:212.4pt;width:90.3pt;height:22.35pt;z-index:251667456;visibility:visible;mso-wrap-style:square;mso-wrap-distance-left:9pt;mso-wrap-distance-top:0;mso-wrap-distance-right:9pt;mso-wrap-distance-bottom:0;mso-position-horizontal:absolute;mso-position-horizontal-relative:text;mso-position-vertical:absolute;mso-position-vertical-relative:text;v-text-anchor:middle" o:gfxdata="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" fillcolor="white [3201]" stroked="f" strokeweight=".5pt">
+              <v:shape w14:anchorId="7F49D531" id="Text Box 15" o:spid="_x0000_s1034" type="#_x0000_t202" style="position:absolute;margin-left:67.4pt;margin-top:212.4pt;width:90.3pt;height:22.35pt;z-index:251667456;visibility:visible;mso-wrap-style:square;mso-wrap-distance-left:9pt;mso-wrap-distance-top:0;mso-wrap-distance-right:9pt;mso-wrap-distance-bottom:0;mso-position-horizontal:absolute;mso-position-horizontal-relative:text;mso-position-vertical:absolute;mso-position-vertical-relative:text;v-text-anchor:middle" o:gfxdata="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" fillcolor="white [3201]" stroked="f" strokeweight=".5pt">
                 <v:textbox style="mso-fit-shape-to-text:t">
                   <w:txbxContent>
                     <w:p>
@@ -495,118 +1547,6 @@
                           <w:lang w:val="en-US"/>
                         </w:rPr>
                         <w:t xml:space="preserve"> Process</w:t>
-                      </w:r>
-                    </w:p>
-                  </w:txbxContent>
-                </v:textbox>
-              </v:shape>
-            </w:pict>
-          </mc:Fallback>
-        </mc:AlternateContent>
-      </w:r>
-      <w:r>
-        <w:rPr>
-          <w:noProof/>
-        </w:rPr>
-        <mc:AlternateContent>
-          <mc:Choice Requires="wps">
-            <w:drawing>
-              <wp:anchor distT="0" distB="0" distL="114300" distR="114300" simplePos="0" relativeHeight="251700224" behindDoc="0" locked="0" layoutInCell="1" allowOverlap="1" wp14:anchorId="2162381A" wp14:editId="500F0A65">
-                <wp:simplePos x="0" y="0"/>
-                <wp:positionH relativeFrom="column">
-                  <wp:posOffset>4434122</wp:posOffset>
-                </wp:positionH>
-                <wp:positionV relativeFrom="paragraph">
-                  <wp:posOffset>3340417</wp:posOffset>
-                </wp:positionV>
-                <wp:extent cx="1309438" cy="296779"/>
-                <wp:effectExtent l="0" t="0" r="0" b="0"/>
-                <wp:wrapNone/>
-                <wp:docPr id="47" name="Text Box 47"/>
-                <wp:cNvGraphicFramePr/>
-                <a:graphic xmlns:a="http://schemas.openxmlformats.org/drawingml/2006/main">
-                  <a:graphicData uri="http://schemas.microsoft.com/office/word/2010/wordprocessingShape">
-                    <wps:wsp>
-                      <wps:cNvSpPr txBox="1"/>
-                      <wps:spPr>
-                        <a:xfrm rot="5400000">
-                          <a:off x="0" y="0"/>
-                          <a:ext cx="1309438" cy="296779"/>
-                        </a:xfrm>
-                        <a:prstGeom prst="rect">
-                          <a:avLst/>
-                        </a:prstGeom>
-                        <a:noFill/>
-                        <a:ln w="6350">
-                          <a:noFill/>
-                        </a:ln>
-                      </wps:spPr>
-                      <wps:txbx>
-                        <w:txbxContent>
-                          <w:p>
-                            <w:pPr>
-                              <w:jc w:val="center"/>
-                              <w:rPr>
-                                <w:rFonts w:ascii="Charter Roman" w:hAnsi="Charter Roman"/>
-                                <w:color w:val="000000" w:themeColor="text1"/>
-                                <w:sz w:val="20"/>
-                                <w:szCs w:val="20"/>
-                                <w:lang w:val="en-US"/>
-                              </w:rPr>
-                            </w:pPr>
-                            <w:r>
-                              <w:rPr>
-                                <w:rFonts w:ascii="Charter Roman" w:hAnsi="Charter Roman"/>
-                                <w:color w:val="000000" w:themeColor="text1"/>
-                                <w:sz w:val="20"/>
-                                <w:szCs w:val="20"/>
-                                <w:lang w:val="en-US"/>
-                              </w:rPr>
-                              <w:t>5. Monitor Executor</w:t>
-                            </w:r>
-                          </w:p>
-                        </w:txbxContent>
-                      </wps:txbx>
-                      <wps:bodyPr rot="0" spcFirstLastPara="0" vertOverflow="overflow" horzOverflow="overflow" vert="horz" wrap="square" lIns="91440" tIns="45720" rIns="91440" bIns="45720" numCol="1" spcCol="0" rtlCol="0" fromWordArt="0" anchor="t" anchorCtr="0" forceAA="0" compatLnSpc="1">
-                        <a:prstTxWarp prst="textNoShape">
-                          <a:avLst/>
-                        </a:prstTxWarp>
-                        <a:spAutoFit/>
-                      </wps:bodyPr>
-                    </wps:wsp>
-                  </a:graphicData>
-                </a:graphic>
-                <wp14:sizeRelH relativeFrom="margin">
-                  <wp14:pctWidth>0</wp14:pctWidth>
-                </wp14:sizeRelH>
-              </wp:anchor>
-            </w:drawing>
-          </mc:Choice>
-          <mc:Fallback>
-            <w:pict>
-              <v:shape w14:anchorId="2162381A" id="Text Box 47" o:spid="_x0000_s1030" type="#_x0000_t202" style="position:absolute;margin-left:349.15pt;margin-top:263pt;width:103.1pt;height:23.35pt;rotation:90;z-index:251700224;visibility:visible;mso-wrap-style:square;mso-width-percent:0;mso-wrap-distance-left:9pt;mso-wrap-distance-top:0;mso-wrap-distance-right:9pt;mso-wrap-distance-bottom:0;mso-position-horizontal:absolute;mso-position-horizontal-relative:text;mso-position-vertical:absolute;mso-position-vertical-relative:text;mso-width-percent:0;mso-width-relative:margin;v-text-anchor:top" o:gfxdata="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" filled="f" stroked="f" strokeweight=".5pt">
-                <v:textbox style="mso-fit-shape-to-text:t">
-                  <w:txbxContent>
-                    <w:p>
-                      <w:pPr>
-                        <w:jc w:val="center"/>
-                        <w:rPr>
-                          <w:rFonts w:ascii="Charter Roman" w:hAnsi="Charter Roman"/>
-                          <w:color w:val="000000" w:themeColor="text1"/>
-                          <w:sz w:val="20"/>
-                          <w:szCs w:val="20"/>
-                          <w:lang w:val="en-US"/>
-                        </w:rPr>
-                      </w:pPr>
-                      <w:r>
-                        <w:rPr>
-                          <w:rFonts w:ascii="Charter Roman" w:hAnsi="Charter Roman"/>
-                          <w:color w:val="000000" w:themeColor="text1"/>
-                          <w:sz w:val="20"/>
-                          <w:szCs w:val="20"/>
-                          <w:lang w:val="en-US"/>
-                        </w:rPr>
-                        <w:t>5. Monitor Executor</w:t>
                       </w:r>
                     </w:p>
                   </w:txbxContent>
@@ -868,7 +1808,7 @@
         <mc:AlternateContent>
           <mc:Choice Requires="wps">
             <w:drawing>
-              <wp:anchor distT="0" distB="0" distL="114300" distR="114300" simplePos="0" relativeHeight="251697152" behindDoc="0" locked="0" layoutInCell="1" allowOverlap="1" wp14:anchorId="369D9592" wp14:editId="567FD403">
+              <wp:anchor distT="0" distB="0" distL="114300" distR="114300" simplePos="0" relativeHeight="251697152" behindDoc="0" locked="0" layoutInCell="1" allowOverlap="1" wp14:anchorId="369D9592" wp14:editId="5648211A">
                 <wp:simplePos x="0" y="0"/>
                 <wp:positionH relativeFrom="column">
                   <wp:posOffset>2099544</wp:posOffset>
@@ -971,7 +1911,7 @@
           </mc:Choice>
           <mc:Fallback>
             <w:pict>
-              <v:shape id="Text Box 43" o:spid="_x0000_s1027" type="#_x0000_t202" style="position:absolute;margin-left:165.3pt;margin-top:228.3pt;width:88.85pt;height:22.75pt;rotation:-2591723fd;z-index:251697152;visibility:visible;mso-wrap-style:square;mso-width-percent:0;mso-wrap-distance-left:9pt;mso-wrap-distance-top:0;mso-wrap-distance-right:9pt;mso-wrap-distance-bottom:0;mso-position-horizontal:absolute;mso-position-horizontal-relative:text;mso-position-vertical:absolute;mso-position-vertical-relative:text;mso-width-percent:0;mso-width-relative:margin;v-text-anchor:middle" o:gfxdata="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" filled="f" stroked="f" strokeweight=".5pt">
+              <v:shape w14:anchorId="369D9592" id="Text Box 43" o:spid="_x0000_s1035" type="#_x0000_t202" style="position:absolute;margin-left:165.3pt;margin-top:228.3pt;width:88.85pt;height:22.75pt;rotation:-2591723fd;z-index:251697152;visibility:visible;mso-wrap-style:square;mso-width-percent:0;mso-wrap-distance-left:9pt;mso-wrap-distance-top:0;mso-wrap-distance-right:9pt;mso-wrap-distance-bottom:0;mso-position-horizontal:absolute;mso-position-horizontal-relative:text;mso-position-vertical:absolute;mso-position-vertical-relative:text;mso-width-percent:0;mso-width-relative:margin;v-text-anchor:middle" o:gfxdata="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" filled="f" stroked="f" strokeweight=".5pt">
                 <v:textbox style="mso-fit-shape-to-text:t">
                   <w:txbxContent>
                     <w:p>
@@ -1040,222 +1980,7 @@
         <mc:AlternateContent>
           <mc:Choice Requires="wps">
             <w:drawing>
-              <wp:anchor distT="0" distB="0" distL="114300" distR="114300" simplePos="0" relativeHeight="251694080" behindDoc="0" locked="0" layoutInCell="1" allowOverlap="1" wp14:anchorId="00F55175" wp14:editId="5E42AB3A">
-                <wp:simplePos x="0" y="0"/>
-                <wp:positionH relativeFrom="column">
-                  <wp:posOffset>2862079</wp:posOffset>
-                </wp:positionH>
-                <wp:positionV relativeFrom="paragraph">
-                  <wp:posOffset>4089300</wp:posOffset>
-                </wp:positionV>
-                <wp:extent cx="1217963" cy="648970"/>
-                <wp:effectExtent l="0" t="0" r="1270" b="0"/>
-                <wp:wrapNone/>
-                <wp:docPr id="40" name="Text Box 40"/>
-                <wp:cNvGraphicFramePr/>
-                <a:graphic xmlns:a="http://schemas.openxmlformats.org/drawingml/2006/main">
-                  <a:graphicData uri="http://schemas.microsoft.com/office/word/2010/wordprocessingShape">
-                    <wps:wsp>
-                      <wps:cNvSpPr txBox="1"/>
-                      <wps:spPr>
-                        <a:xfrm>
-                          <a:off x="0" y="0"/>
-                          <a:ext cx="1217963" cy="648970"/>
-                        </a:xfrm>
-                        <a:prstGeom prst="rect">
-                          <a:avLst/>
-                        </a:prstGeom>
-                        <a:solidFill>
-                          <a:schemeClr val="lt1"/>
-                        </a:solidFill>
-                        <a:ln w="6350">
-                          <a:noFill/>
-                        </a:ln>
-                      </wps:spPr>
-                      <wps:txbx>
-                        <w:txbxContent>
-                          <w:p>
-                            <w:pPr>
-                              <w:rPr>
-                                <w:rFonts w:ascii="Charter Roman" w:hAnsi="Charter Roman"/>
-                                <w:color w:val="000000" w:themeColor="text1"/>
-                                <w:sz w:val="20"/>
-                                <w:szCs w:val="20"/>
-                                <w:lang w:val="en-US"/>
-                              </w:rPr>
-                            </w:pPr>
-                            <w:r>
-                              <w:rPr>
-                                <w:rFonts w:ascii="Charter Roman" w:hAnsi="Charter Roman"/>
-                                <w:color w:val="000000" w:themeColor="text1"/>
-                                <w:sz w:val="20"/>
-                                <w:szCs w:val="20"/>
-                                <w:lang w:val="en-US"/>
-                              </w:rPr>
-                              <w:t>4</w:t>
-                            </w:r>
-                            <w:r>
-                              <w:rPr>
-                                <w:rFonts w:ascii="Charter Roman" w:hAnsi="Charter Roman"/>
-                                <w:color w:val="000000" w:themeColor="text1"/>
-                                <w:sz w:val="20"/>
-                                <w:szCs w:val="20"/>
-                                <w:lang w:val="en-US"/>
-                              </w:rPr>
-                              <w:t xml:space="preserve">. </w:t>
-                            </w:r>
-                            <w:r>
-                              <w:rPr>
-                                <w:rFonts w:ascii="Charter Roman" w:hAnsi="Charter Roman"/>
-                                <w:color w:val="000000" w:themeColor="text1"/>
-                                <w:sz w:val="20"/>
-                                <w:szCs w:val="20"/>
-                                <w:lang w:val="en-US"/>
-                              </w:rPr>
-                              <w:t>Input / Output</w:t>
-                            </w:r>
-                            <w:r>
-                              <w:rPr>
-                                <w:rFonts w:ascii="Charter Roman" w:hAnsi="Charter Roman"/>
-                                <w:color w:val="000000" w:themeColor="text1"/>
-                                <w:sz w:val="20"/>
-                                <w:szCs w:val="20"/>
-                                <w:lang w:val="en-US"/>
-                              </w:rPr>
-                              <w:t xml:space="preserve"> and c</w:t>
-                            </w:r>
-                            <w:r>
-                              <w:rPr>
-                                <w:rFonts w:ascii="Charter Roman" w:hAnsi="Charter Roman"/>
-                                <w:color w:val="000000" w:themeColor="text1"/>
-                                <w:sz w:val="20"/>
-                                <w:szCs w:val="20"/>
-                                <w:lang w:val="en-US"/>
-                              </w:rPr>
-                              <w:t>heckpoint</w:t>
-                            </w:r>
-                            <w:r>
-                              <w:rPr>
-                                <w:rFonts w:ascii="Charter Roman" w:hAnsi="Charter Roman"/>
-                                <w:color w:val="000000" w:themeColor="text1"/>
-                                <w:sz w:val="20"/>
-                                <w:szCs w:val="20"/>
-                                <w:lang w:val="en-US"/>
-                              </w:rPr>
-                              <w:t>ing</w:t>
-                            </w:r>
-                          </w:p>
-                        </w:txbxContent>
-                      </wps:txbx>
-                      <wps:bodyPr rot="0" spcFirstLastPara="0" vertOverflow="overflow" horzOverflow="overflow" vert="horz" wrap="square" lIns="91440" tIns="45720" rIns="91440" bIns="45720" numCol="1" spcCol="0" rtlCol="0" fromWordArt="0" anchor="ctr" anchorCtr="0" forceAA="0" compatLnSpc="1">
-                        <a:prstTxWarp prst="textNoShape">
-                          <a:avLst/>
-                        </a:prstTxWarp>
-                        <a:spAutoFit/>
-                      </wps:bodyPr>
-                    </wps:wsp>
-                  </a:graphicData>
-                </a:graphic>
-                <wp14:sizeRelH relativeFrom="margin">
-                  <wp14:pctWidth>0</wp14:pctWidth>
-                </wp14:sizeRelH>
-                <wp14:sizeRelV relativeFrom="margin">
-                  <wp14:pctHeight>0</wp14:pctHeight>
-                </wp14:sizeRelV>
-              </wp:anchor>
-            </w:drawing>
-          </mc:Choice>
-          <mc:Fallback>
-            <w:pict>
-              <v:shape id="Text Box 40" o:spid="_x0000_s1028" type="#_x0000_t202" style="position:absolute;margin-left:225.35pt;margin-top:322pt;width:95.9pt;height:51.1pt;z-index:251694080;visibility:visible;mso-wrap-style:square;mso-width-percent:0;mso-height-percent:0;mso-wrap-distance-left:9pt;mso-wrap-distance-top:0;mso-wrap-distance-right:9pt;mso-wrap-distance-bottom:0;mso-position-horizontal:absolute;mso-position-horizontal-relative:text;mso-position-vertical:absolute;mso-position-vertical-relative:text;mso-width-percent:0;mso-height-percent:0;mso-width-relative:margin;mso-height-relative:margin;v-text-anchor:middle" o:gfxdata="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" fillcolor="white [3201]" stroked="f" strokeweight=".5pt">
-                <v:textbox style="mso-fit-shape-to-text:t">
-                  <w:txbxContent>
-                    <w:p>
-                      <w:pPr>
-                        <w:rPr>
-                          <w:rFonts w:ascii="Charter Roman" w:hAnsi="Charter Roman"/>
-                          <w:color w:val="000000" w:themeColor="text1"/>
-                          <w:sz w:val="20"/>
-                          <w:szCs w:val="20"/>
-                          <w:lang w:val="en-US"/>
-                        </w:rPr>
-                      </w:pPr>
-                      <w:r>
-                        <w:rPr>
-                          <w:rFonts w:ascii="Charter Roman" w:hAnsi="Charter Roman"/>
-                          <w:color w:val="000000" w:themeColor="text1"/>
-                          <w:sz w:val="20"/>
-                          <w:szCs w:val="20"/>
-                          <w:lang w:val="en-US"/>
-                        </w:rPr>
-                        <w:t>4</w:t>
-                      </w:r>
-                      <w:r>
-                        <w:rPr>
-                          <w:rFonts w:ascii="Charter Roman" w:hAnsi="Charter Roman"/>
-                          <w:color w:val="000000" w:themeColor="text1"/>
-                          <w:sz w:val="20"/>
-                          <w:szCs w:val="20"/>
-                          <w:lang w:val="en-US"/>
-                        </w:rPr>
-                        <w:t xml:space="preserve">. </w:t>
-                      </w:r>
-                      <w:r>
-                        <w:rPr>
-                          <w:rFonts w:ascii="Charter Roman" w:hAnsi="Charter Roman"/>
-                          <w:color w:val="000000" w:themeColor="text1"/>
-                          <w:sz w:val="20"/>
-                          <w:szCs w:val="20"/>
-                          <w:lang w:val="en-US"/>
-                        </w:rPr>
-                        <w:t>Input / Output</w:t>
-                      </w:r>
-                      <w:r>
-                        <w:rPr>
-                          <w:rFonts w:ascii="Charter Roman" w:hAnsi="Charter Roman"/>
-                          <w:color w:val="000000" w:themeColor="text1"/>
-                          <w:sz w:val="20"/>
-                          <w:szCs w:val="20"/>
-                          <w:lang w:val="en-US"/>
-                        </w:rPr>
-                        <w:t xml:space="preserve"> and c</w:t>
-                      </w:r>
-                      <w:r>
-                        <w:rPr>
-                          <w:rFonts w:ascii="Charter Roman" w:hAnsi="Charter Roman"/>
-                          <w:color w:val="000000" w:themeColor="text1"/>
-                          <w:sz w:val="20"/>
-                          <w:szCs w:val="20"/>
-                          <w:lang w:val="en-US"/>
-                        </w:rPr>
-                        <w:t>heckpoint</w:t>
-                      </w:r>
-                      <w:r>
-                        <w:rPr>
-                          <w:rFonts w:ascii="Charter Roman" w:hAnsi="Charter Roman"/>
-                          <w:color w:val="000000" w:themeColor="text1"/>
-                          <w:sz w:val="20"/>
-                          <w:szCs w:val="20"/>
-                          <w:lang w:val="en-US"/>
-                        </w:rPr>
-                        <w:t>ing</w:t>
-                      </w:r>
-                    </w:p>
-                  </w:txbxContent>
-                </v:textbox>
-              </v:shape>
-            </w:pict>
-          </mc:Fallback>
-        </mc:AlternateContent>
-      </w:r>
-      <w:r>
-        <w:rPr>
-          <w:noProof/>
-        </w:rPr>
-        <mc:AlternateContent>
-          <mc:Choice Requires="wps">
-            <w:drawing>
-              <wp:anchor distT="0" distB="0" distL="114300" distR="114300" simplePos="0" relativeHeight="251696128" behindDoc="0" locked="0" layoutInCell="1" allowOverlap="1" wp14:anchorId="3EAFB2FA" wp14:editId="7571FD21">
+              <wp:anchor distT="0" distB="0" distL="114300" distR="114300" simplePos="0" relativeHeight="251696128" behindDoc="0" locked="0" layoutInCell="1" allowOverlap="1" wp14:anchorId="3EAFB2FA" wp14:editId="2FDC670B">
                 <wp:simplePos x="0" y="0"/>
                 <wp:positionH relativeFrom="column">
                   <wp:posOffset>1249846</wp:posOffset>
@@ -1348,7 +2073,7 @@
           </mc:Choice>
           <mc:Fallback>
             <w:pict>
-              <v:shape id="Text Box 42" o:spid="_x0000_s1029" type="#_x0000_t202" style="position:absolute;margin-left:98.4pt;margin-top:139.45pt;width:97.9pt;height:32.85pt;z-index:251696128;visibility:visible;mso-wrap-style:square;mso-width-percent:0;mso-wrap-distance-left:9pt;mso-wrap-distance-top:0;mso-wrap-distance-right:9pt;mso-wrap-distance-bottom:0;mso-position-horizontal:absolute;mso-position-horizontal-relative:text;mso-position-vertical:absolute;mso-position-vertical-relative:text;mso-width-percent:0;mso-width-relative:margin;v-text-anchor:top" o:gfxdata="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" filled="f" stroked="f" strokeweight=".5pt">
+              <v:shape w14:anchorId="3EAFB2FA" id="Text Box 42" o:spid="_x0000_s1036" type="#_x0000_t202" style="position:absolute;margin-left:98.4pt;margin-top:139.45pt;width:97.9pt;height:32.85pt;z-index:251696128;visibility:visible;mso-wrap-style:square;mso-width-percent:0;mso-wrap-distance-left:9pt;mso-wrap-distance-top:0;mso-wrap-distance-right:9pt;mso-wrap-distance-bottom:0;mso-position-horizontal:absolute;mso-position-horizontal-relative:text;mso-position-vertical:absolute;mso-position-vertical-relative:text;mso-width-percent:0;mso-width-relative:margin;v-text-anchor:top" o:gfxdata="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" filled="f" stroked="f" strokeweight=".5pt">
                 <v:textbox style="mso-fit-shape-to-text:t">
                   <w:txbxContent>
                     <w:p>
@@ -1391,200 +2116,6 @@
                           <w:lang w:val="en-US"/>
                         </w:rPr>
                         <w:t xml:space="preserve"> Driver and Spark Slaves</w:t>
-                      </w:r>
-                    </w:p>
-                  </w:txbxContent>
-                </v:textbox>
-              </v:shape>
-            </w:pict>
-          </mc:Fallback>
-        </mc:AlternateContent>
-      </w:r>
-      <w:r>
-        <w:rPr>
-          <w:noProof/>
-        </w:rPr>
-        <mc:AlternateContent>
-          <mc:Choice Requires="wps">
-            <w:drawing>
-              <wp:anchor distT="0" distB="0" distL="114300" distR="114300" simplePos="0" relativeHeight="251695104" behindDoc="0" locked="0" layoutInCell="1" allowOverlap="1" wp14:anchorId="3108D2CD" wp14:editId="3A8BC708">
-                <wp:simplePos x="0" y="0"/>
-                <wp:positionH relativeFrom="column">
-                  <wp:posOffset>1231900</wp:posOffset>
-                </wp:positionH>
-                <wp:positionV relativeFrom="paragraph">
-                  <wp:posOffset>494264</wp:posOffset>
-                </wp:positionV>
-                <wp:extent cx="938463" cy="465221"/>
-                <wp:effectExtent l="0" t="0" r="1905" b="0"/>
-                <wp:wrapNone/>
-                <wp:docPr id="41" name="Text Box 41"/>
-                <wp:cNvGraphicFramePr/>
-                <a:graphic xmlns:a="http://schemas.openxmlformats.org/drawingml/2006/main">
-                  <a:graphicData uri="http://schemas.microsoft.com/office/word/2010/wordprocessingShape">
-                    <wps:wsp>
-                      <wps:cNvSpPr txBox="1"/>
-                      <wps:spPr>
-                        <a:xfrm>
-                          <a:off x="0" y="0"/>
-                          <a:ext cx="938463" cy="465221"/>
-                        </a:xfrm>
-                        <a:prstGeom prst="rect">
-                          <a:avLst/>
-                        </a:prstGeom>
-                        <a:solidFill>
-                          <a:schemeClr val="lt1"/>
-                        </a:solidFill>
-                        <a:ln w="6350">
-                          <a:noFill/>
-                        </a:ln>
-                      </wps:spPr>
-                      <wps:txbx>
-                        <w:txbxContent>
-                          <w:p>
-                            <w:pPr>
-                              <w:jc w:val="center"/>
-                              <w:rPr>
-                                <w:rFonts w:ascii="Charter Roman" w:hAnsi="Charter Roman"/>
-                                <w:color w:val="000000" w:themeColor="text1"/>
-                                <w:sz w:val="20"/>
-                                <w:szCs w:val="20"/>
-                                <w:lang w:val="en-US"/>
-                              </w:rPr>
-                            </w:pPr>
-                            <w:r>
-                              <w:rPr>
-                                <w:rFonts w:ascii="Charter Roman" w:hAnsi="Charter Roman"/>
-                                <w:color w:val="000000" w:themeColor="text1"/>
-                                <w:sz w:val="20"/>
-                                <w:szCs w:val="20"/>
-                                <w:lang w:val="en-US"/>
-                              </w:rPr>
-                              <w:t>1.</w:t>
-                            </w:r>
-                            <w:r>
-                              <w:rPr>
-                                <w:rFonts w:ascii="Charter Roman" w:hAnsi="Charter Roman"/>
-                                <w:color w:val="000000" w:themeColor="text1"/>
-                                <w:sz w:val="20"/>
-                                <w:szCs w:val="20"/>
-                                <w:lang w:val="en-US"/>
-                              </w:rPr>
-                              <w:t xml:space="preserve"> </w:t>
-                            </w:r>
-                            <w:r>
-                              <w:rPr>
-                                <w:rFonts w:ascii="Charter Roman" w:hAnsi="Charter Roman"/>
-                                <w:color w:val="000000" w:themeColor="text1"/>
-                                <w:sz w:val="20"/>
-                                <w:szCs w:val="20"/>
-                                <w:lang w:val="en-US"/>
-                              </w:rPr>
-                              <w:t>Monitor Spark Mas</w:t>
-                            </w:r>
-                            <w:r>
-                              <w:rPr>
-                                <w:rFonts w:ascii="Charter Roman" w:hAnsi="Charter Roman"/>
-                                <w:color w:val="000000" w:themeColor="text1"/>
-                                <w:sz w:val="20"/>
-                                <w:szCs w:val="20"/>
-                                <w:lang w:val="en-US"/>
-                              </w:rPr>
-                              <w:t>t</w:t>
-                            </w:r>
-                            <w:r>
-                              <w:rPr>
-                                <w:rFonts w:ascii="Charter Roman" w:hAnsi="Charter Roman"/>
-                                <w:color w:val="000000" w:themeColor="text1"/>
-                                <w:sz w:val="20"/>
-                                <w:szCs w:val="20"/>
-                                <w:lang w:val="en-US"/>
-                              </w:rPr>
-                              <w:t>er</w:t>
-                            </w:r>
-                          </w:p>
-                        </w:txbxContent>
-                      </wps:txbx>
-                      <wps:bodyPr rot="0" spcFirstLastPara="0" vertOverflow="overflow" horzOverflow="overflow" vert="horz" wrap="square" lIns="91440" tIns="45720" rIns="91440" bIns="45720" numCol="1" spcCol="0" rtlCol="0" fromWordArt="0" anchor="ctr" anchorCtr="0" forceAA="0" compatLnSpc="1">
-                        <a:prstTxWarp prst="textNoShape">
-                          <a:avLst/>
-                        </a:prstTxWarp>
-                        <a:spAutoFit/>
-                      </wps:bodyPr>
-                    </wps:wsp>
-                  </a:graphicData>
-                </a:graphic>
-                <wp14:sizeRelH relativeFrom="margin">
-                  <wp14:pctWidth>0</wp14:pctWidth>
-                </wp14:sizeRelH>
-              </wp:anchor>
-            </w:drawing>
-          </mc:Choice>
-          <mc:Fallback>
-            <w:pict>
-              <v:shape w14:anchorId="3108D2CD" id="Text Box 41" o:spid="_x0000_s1034" type="#_x0000_t202" style="position:absolute;margin-left:97pt;margin-top:38.9pt;width:73.9pt;height:36.65pt;z-index:251695104;visibility:visible;mso-wrap-style:square;mso-width-percent:0;mso-wrap-distance-left:9pt;mso-wrap-distance-top:0;mso-wrap-distance-right:9pt;mso-wrap-distance-bottom:0;mso-position-horizontal:absolute;mso-position-horizontal-relative:text;mso-position-vertical:absolute;mso-position-vertical-relative:text;mso-width-percent:0;mso-width-relative:margin;v-text-anchor:middle" o:gfxdata="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" fillcolor="white [3201]" stroked="f" strokeweight=".5pt">
-                <v:textbox style="mso-fit-shape-to-text:t">
-                  <w:txbxContent>
-                    <w:p>
-                      <w:pPr>
-                        <w:jc w:val="center"/>
-                        <w:rPr>
-                          <w:rFonts w:ascii="Charter Roman" w:hAnsi="Charter Roman"/>
-                          <w:color w:val="000000" w:themeColor="text1"/>
-                          <w:sz w:val="20"/>
-                          <w:szCs w:val="20"/>
-                          <w:lang w:val="en-US"/>
-                        </w:rPr>
-                      </w:pPr>
-                      <w:r>
-                        <w:rPr>
-                          <w:rFonts w:ascii="Charter Roman" w:hAnsi="Charter Roman"/>
-                          <w:color w:val="000000" w:themeColor="text1"/>
-                          <w:sz w:val="20"/>
-                          <w:szCs w:val="20"/>
-                          <w:lang w:val="en-US"/>
-                        </w:rPr>
-                        <w:t>1.</w:t>
-                      </w:r>
-                      <w:r>
-                        <w:rPr>
-                          <w:rFonts w:ascii="Charter Roman" w:hAnsi="Charter Roman"/>
-                          <w:color w:val="000000" w:themeColor="text1"/>
-                          <w:sz w:val="20"/>
-                          <w:szCs w:val="20"/>
-                          <w:lang w:val="en-US"/>
-                        </w:rPr>
-                        <w:t xml:space="preserve"> </w:t>
-                      </w:r>
-                      <w:r>
-                        <w:rPr>
-                          <w:rFonts w:ascii="Charter Roman" w:hAnsi="Charter Roman"/>
-                          <w:color w:val="000000" w:themeColor="text1"/>
-                          <w:sz w:val="20"/>
-                          <w:szCs w:val="20"/>
-                          <w:lang w:val="en-US"/>
-                        </w:rPr>
-                        <w:t>Monitor Spark Mas</w:t>
-                      </w:r>
-                      <w:r>
-                        <w:rPr>
-                          <w:rFonts w:ascii="Charter Roman" w:hAnsi="Charter Roman"/>
-                          <w:color w:val="000000" w:themeColor="text1"/>
-                          <w:sz w:val="20"/>
-                          <w:szCs w:val="20"/>
-                          <w:lang w:val="en-US"/>
-                        </w:rPr>
-                        <w:t>t</w:t>
-                      </w:r>
-                      <w:r>
-                        <w:rPr>
-                          <w:rFonts w:ascii="Charter Roman" w:hAnsi="Charter Roman"/>
-                          <w:color w:val="000000" w:themeColor="text1"/>
-                          <w:sz w:val="20"/>
-                          <w:szCs w:val="20"/>
-                          <w:lang w:val="en-US"/>
-                        </w:rPr>
-                        <w:t>er</w:t>
                       </w:r>
                     </w:p>
                   </w:txbxContent>
@@ -1970,151 +2501,9 @@
           <w:noProof/>
         </w:rPr>
         <mc:AlternateContent>
-          <mc:Choice Requires="wps">
-            <w:drawing>
-              <wp:anchor distT="0" distB="0" distL="114300" distR="114300" simplePos="0" relativeHeight="251686912" behindDoc="0" locked="0" layoutInCell="1" allowOverlap="1" wp14:anchorId="1E2E24F7" wp14:editId="6B4CE3A1">
-                <wp:simplePos x="0" y="0"/>
-                <wp:positionH relativeFrom="column">
-                  <wp:posOffset>4143141</wp:posOffset>
-                </wp:positionH>
-                <wp:positionV relativeFrom="paragraph">
-                  <wp:posOffset>3973195</wp:posOffset>
-                </wp:positionV>
-                <wp:extent cx="0" cy="681789"/>
-                <wp:effectExtent l="63500" t="25400" r="63500" b="29845"/>
-                <wp:wrapNone/>
-                <wp:docPr id="33" name="Straight Arrow Connector 33"/>
-                <wp:cNvGraphicFramePr/>
-                <a:graphic xmlns:a="http://schemas.openxmlformats.org/drawingml/2006/main">
-                  <a:graphicData uri="http://schemas.microsoft.com/office/word/2010/wordprocessingShape">
-                    <wps:wsp>
-                      <wps:cNvCnPr/>
-                      <wps:spPr>
-                        <a:xfrm>
-                          <a:off x="0" y="0"/>
-                          <a:ext cx="0" cy="681789"/>
-                        </a:xfrm>
-                        <a:prstGeom prst="straightConnector1">
-                          <a:avLst/>
-                        </a:prstGeom>
-                        <a:ln w="19050">
-                          <a:solidFill>
-                            <a:schemeClr val="tx1"/>
-                          </a:solidFill>
-                          <a:prstDash val="dash"/>
-                          <a:headEnd type="triangle"/>
-                          <a:tailEnd type="triangle"/>
-                        </a:ln>
-                      </wps:spPr>
-                      <wps:style>
-                        <a:lnRef idx="1">
-                          <a:schemeClr val="accent1"/>
-                        </a:lnRef>
-                        <a:fillRef idx="0">
-                          <a:schemeClr val="accent1"/>
-                        </a:fillRef>
-                        <a:effectRef idx="0">
-                          <a:schemeClr val="accent1"/>
-                        </a:effectRef>
-                        <a:fontRef idx="minor">
-                          <a:schemeClr val="tx1"/>
-                        </a:fontRef>
-                      </wps:style>
-                      <wps:bodyPr/>
-                    </wps:wsp>
-                  </a:graphicData>
-                </a:graphic>
-              </wp:anchor>
-            </w:drawing>
-          </mc:Choice>
-          <mc:Fallback>
-            <w:pict>
-              <v:shape w14:anchorId="617F5567" id="Straight Arrow Connector 33" o:spid="_x0000_s1026" type="#_x0000_t32" style="position:absolute;margin-left:326.25pt;margin-top:312.85pt;width:0;height:53.7pt;z-index:251686912;visibility:visible;mso-wrap-style:square;mso-wrap-distance-left:9pt;mso-wrap-distance-top:0;mso-wrap-distance-right:9pt;mso-wrap-distance-bottom:0;mso-position-horizontal:absolute;mso-position-horizontal-relative:text;mso-position-vertical:absolute;mso-position-vertical-relative:text" o:gfxdata="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" strokecolor="black [3213]" strokeweight="1.5pt">
-                <v:stroke dashstyle="dash" startarrow="block" endarrow="block" joinstyle="miter"/>
-              </v:shape>
-            </w:pict>
-          </mc:Fallback>
-        </mc:AlternateContent>
-      </w:r>
-      <w:r>
-        <w:rPr>
-          <w:noProof/>
-        </w:rPr>
-        <mc:AlternateContent>
-          <mc:Choice Requires="wps">
-            <w:drawing>
-              <wp:anchor distT="0" distB="0" distL="114300" distR="114300" simplePos="0" relativeHeight="251684864" behindDoc="0" locked="0" layoutInCell="1" allowOverlap="1" wp14:anchorId="7FC597C3" wp14:editId="5A5C12D8">
-                <wp:simplePos x="0" y="0"/>
-                <wp:positionH relativeFrom="column">
-                  <wp:posOffset>1418289</wp:posOffset>
-                </wp:positionH>
-                <wp:positionV relativeFrom="paragraph">
-                  <wp:posOffset>3968984</wp:posOffset>
-                </wp:positionV>
-                <wp:extent cx="0" cy="681789"/>
-                <wp:effectExtent l="63500" t="25400" r="63500" b="29845"/>
-                <wp:wrapNone/>
-                <wp:docPr id="32" name="Straight Arrow Connector 32"/>
-                <wp:cNvGraphicFramePr/>
-                <a:graphic xmlns:a="http://schemas.openxmlformats.org/drawingml/2006/main">
-                  <a:graphicData uri="http://schemas.microsoft.com/office/word/2010/wordprocessingShape">
-                    <wps:wsp>
-                      <wps:cNvCnPr/>
-                      <wps:spPr>
-                        <a:xfrm>
-                          <a:off x="0" y="0"/>
-                          <a:ext cx="0" cy="681789"/>
-                        </a:xfrm>
-                        <a:prstGeom prst="straightConnector1">
-                          <a:avLst/>
-                        </a:prstGeom>
-                        <a:ln w="19050">
-                          <a:solidFill>
-                            <a:schemeClr val="tx1"/>
-                          </a:solidFill>
-                          <a:prstDash val="dash"/>
-                          <a:headEnd type="triangle"/>
-                          <a:tailEnd type="triangle"/>
-                        </a:ln>
-                      </wps:spPr>
-                      <wps:style>
-                        <a:lnRef idx="1">
-                          <a:schemeClr val="accent1"/>
-                        </a:lnRef>
-                        <a:fillRef idx="0">
-                          <a:schemeClr val="accent1"/>
-                        </a:fillRef>
-                        <a:effectRef idx="0">
-                          <a:schemeClr val="accent1"/>
-                        </a:effectRef>
-                        <a:fontRef idx="minor">
-                          <a:schemeClr val="tx1"/>
-                        </a:fontRef>
-                      </wps:style>
-                      <wps:bodyPr/>
-                    </wps:wsp>
-                  </a:graphicData>
-                </a:graphic>
-              </wp:anchor>
-            </w:drawing>
-          </mc:Choice>
-          <mc:Fallback>
-            <w:pict>
-              <v:shape w14:anchorId="2886B4F4" id="Straight Arrow Connector 32" o:spid="_x0000_s1026" type="#_x0000_t32" style="position:absolute;margin-left:111.7pt;margin-top:312.5pt;width:0;height:53.7pt;z-index:251684864;visibility:visible;mso-wrap-style:square;mso-wrap-distance-left:9pt;mso-wrap-distance-top:0;mso-wrap-distance-right:9pt;mso-wrap-distance-bottom:0;mso-position-horizontal:absolute;mso-position-horizontal-relative:text;mso-position-vertical:absolute;mso-position-vertical-relative:text" o:gfxdata="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" strokecolor="black [3213]" strokeweight="1.5pt">
-                <v:stroke dashstyle="dash" startarrow="block" endarrow="block" joinstyle="miter"/>
-              </v:shape>
-            </w:pict>
-          </mc:Fallback>
-        </mc:AlternateContent>
-      </w:r>
-      <w:r>
-        <w:rPr>
-          <w:noProof/>
-        </w:rPr>
-        <mc:AlternateContent>
           <mc:Choice Requires="wpg">
             <w:drawing>
-              <wp:anchor distT="0" distB="0" distL="114300" distR="114300" simplePos="0" relativeHeight="251683840" behindDoc="0" locked="0" layoutInCell="1" allowOverlap="1" wp14:anchorId="194BBDD1" wp14:editId="09BDAA22">
+              <wp:anchor distT="0" distB="0" distL="114300" distR="114300" simplePos="0" relativeHeight="251683840" behindDoc="0" locked="0" layoutInCell="1" allowOverlap="1" wp14:anchorId="194BBDD1" wp14:editId="536D109B">
                 <wp:simplePos x="0" y="0"/>
                 <wp:positionH relativeFrom="column">
                   <wp:posOffset>3327300</wp:posOffset>
@@ -2676,19 +3065,19 @@
           </mc:Choice>
           <mc:Fallback>
             <w:pict>
-              <v:group w14:anchorId="194BBDD1" id="Group 31" o:spid="_x0000_s1035" style="position:absolute;margin-left:262pt;margin-top:133.8pt;width:118.7pt;height:174.25pt;z-index:251683840" coordsize="15074,22129" o:gfxdata="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">
-                <v:group id="Group 23" o:spid="_x0000_s1036" style="position:absolute;top:3288;width:15074;height:18841" coordsize="15074,18840" o:gfxdata="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">
-                  <v:group id="Group 12" o:spid="_x0000_s1037" style="position:absolute;width:15074;height:18840" coordsize="15074,18843" o:gfxdata="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">
-                    <v:roundrect id="Rounded Rectangle 9" o:spid="_x0000_s1038" style="position:absolute;width:13550;height:17646;visibility:visible;mso-wrap-style:square;v-text-anchor:middle" arcsize="2488f" o:gfxdata="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" fillcolor="white [3212]" strokecolor="black [3213]" strokeweight="1.5pt">
+              <v:group w14:anchorId="194BBDD1" id="Group 31" o:spid="_x0000_s1037" style="position:absolute;margin-left:262pt;margin-top:133.8pt;width:118.7pt;height:174.25pt;z-index:251683840" coordsize="15074,22129" o:gfxdata="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">
+                <v:group id="Group 23" o:spid="_x0000_s1038" style="position:absolute;top:3288;width:15074;height:18841" coordsize="15074,18840" o:gfxdata="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">
+                  <v:group id="Group 12" o:spid="_x0000_s1039" style="position:absolute;width:15074;height:18840" coordsize="15074,18843" o:gfxdata="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">
+                    <v:roundrect id="Rounded Rectangle 9" o:spid="_x0000_s1040" style="position:absolute;width:13550;height:17646;visibility:visible;mso-wrap-style:square;v-text-anchor:middle" arcsize="2488f" o:gfxdata="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" fillcolor="white [3212]" strokecolor="black [3213]" strokeweight="1.5pt">
                       <v:stroke joinstyle="miter"/>
                     </v:roundrect>
-                    <v:roundrect id="Rounded Rectangle 10" o:spid="_x0000_s1039" style="position:absolute;left:721;top:561;width:13551;height:17646;visibility:visible;mso-wrap-style:square;v-text-anchor:middle" arcsize="2488f" o:gfxdata="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" fillcolor="white [3212]" strokecolor="black [3213]" strokeweight="1.5pt">
+                    <v:roundrect id="Rounded Rectangle 10" o:spid="_x0000_s1041" style="position:absolute;left:721;top:561;width:13551;height:17646;visibility:visible;mso-wrap-style:square;v-text-anchor:middle" arcsize="2488f" o:gfxdata="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" fillcolor="white [3212]" strokecolor="black [3213]" strokeweight="1.5pt">
                       <v:stroke joinstyle="miter"/>
                     </v:roundrect>
-                    <v:roundrect id="Rounded Rectangle 1" o:spid="_x0000_s1040" style="position:absolute;left:1524;top:1203;width:13550;height:17640;visibility:visible;mso-wrap-style:square;v-text-anchor:middle" arcsize="2488f" o:gfxdata="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" fillcolor="white [3212]" strokecolor="black [3213]" strokeweight="1.5pt">
+                    <v:roundrect id="Rounded Rectangle 1" o:spid="_x0000_s1042" style="position:absolute;left:1524;top:1203;width:13550;height:17640;visibility:visible;mso-wrap-style:square;v-text-anchor:middle" arcsize="2488f" o:gfxdata="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" fillcolor="white [3212]" strokecolor="black [3213]" strokeweight="1.5pt">
                       <v:stroke joinstyle="miter"/>
                     </v:roundrect>
-                    <v:roundrect id="Rounded Rectangle 4" o:spid="_x0000_s1041" style="position:absolute;left:2165;top:1841;width:12380;height:2942;visibility:visible;mso-wrap-style:square;v-text-anchor:middle" arcsize="10923f" o:gfxdata="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" fillcolor="white [3212]" strokecolor="black [3213]" strokeweight="1.5pt">
+                    <v:roundrect id="Rounded Rectangle 4" o:spid="_x0000_s1043" style="position:absolute;left:2165;top:1841;width:12380;height:2942;visibility:visible;mso-wrap-style:square;v-text-anchor:middle" arcsize="10923f" o:gfxdata="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" fillcolor="white [3212]" strokecolor="black [3213]" strokeweight="1.5pt">
                       <v:stroke joinstyle="miter"/>
                       <v:textbox style="mso-fit-shape-to-text:t">
                         <w:txbxContent>
@@ -2717,7 +3106,7 @@
                         </w:txbxContent>
                       </v:textbox>
                     </v:roundrect>
-                    <v:roundrect id="Rounded Rectangle 5" o:spid="_x0000_s1042" style="position:absolute;left:2165;top:5373;width:12346;height:2941;visibility:visible;mso-wrap-style:square;v-text-anchor:middle" arcsize="10923f" o:gfxdata="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" fillcolor="white [3212]" strokecolor="black [3213]" strokeweight="1.5pt">
+                    <v:roundrect id="Rounded Rectangle 5" o:spid="_x0000_s1044" style="position:absolute;left:2165;top:5373;width:12346;height:2941;visibility:visible;mso-wrap-style:square;v-text-anchor:middle" arcsize="10923f" o:gfxdata="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" fillcolor="white [3212]" strokecolor="black [3213]" strokeweight="1.5pt">
                       <v:stroke joinstyle="miter"/>
                       <v:textbox style="mso-fit-shape-to-text:t">
                         <w:txbxContent>
@@ -2746,7 +3135,7 @@
                         </w:txbxContent>
                       </v:textbox>
                     </v:roundrect>
-                    <v:roundrect id="Rounded Rectangle 6" o:spid="_x0000_s1043" style="position:absolute;left:2165;top:8901;width:12346;height:2942;visibility:visible;mso-wrap-style:square;v-text-anchor:middle" arcsize="10923f" o:gfxdata="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" fillcolor="white [3212]" strokecolor="black [3213]" strokeweight="1.5pt">
+                    <v:roundrect id="Rounded Rectangle 6" o:spid="_x0000_s1045" style="position:absolute;left:2165;top:8901;width:12346;height:2942;visibility:visible;mso-wrap-style:square;v-text-anchor:middle" arcsize="10923f" o:gfxdata="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" fillcolor="white [3212]" strokecolor="black [3213]" strokeweight="1.5pt">
                       <v:stroke joinstyle="miter"/>
                       <v:textbox style="mso-fit-shape-to-text:t">
                         <w:txbxContent>
@@ -2775,7 +3164,7 @@
                         </w:txbxContent>
                       </v:textbox>
                     </v:roundrect>
-                    <v:roundrect id="Rounded Rectangle 7" o:spid="_x0000_s1044" style="position:absolute;left:2165;top:15317;width:12346;height:2942;visibility:visible;mso-wrap-style:square;v-text-anchor:middle" arcsize="10923f" o:gfxdata="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" fillcolor="white [3212]" strokecolor="black [3213]" strokeweight="1.5pt">
+                    <v:roundrect id="Rounded Rectangle 7" o:spid="_x0000_s1046" style="position:absolute;left:2165;top:15317;width:12346;height:2942;visibility:visible;mso-wrap-style:square;v-text-anchor:middle" arcsize="10923f" o:gfxdata="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" fillcolor="white [3212]" strokecolor="black [3213]" strokeweight="1.5pt">
                       <v:stroke joinstyle="miter"/>
                       <v:textbox style="mso-fit-shape-to-text:t">
                         <w:txbxContent>
@@ -2805,7 +3194,7 @@
                       </v:textbox>
                     </v:roundrect>
                   </v:group>
-                  <v:shape id="Text Box 8" o:spid="_x0000_s1045" type="#_x0000_t202" style="position:absolute;left:6617;top:12392;width:4089;height:2527;rotation:90;visibility:visible;mso-wrap-style:square;v-text-anchor:middle" o:gfxdata="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" filled="f" stroked="f" strokeweight=".5pt">
+                  <v:shape id="Text Box 8" o:spid="_x0000_s1047" type="#_x0000_t202" style="position:absolute;left:6617;top:12392;width:4089;height:2527;rotation:90;visibility:visible;mso-wrap-style:square;v-text-anchor:middle" o:gfxdata="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" filled="f" stroked="f" strokeweight=".5pt">
                     <v:textbox style="mso-fit-shape-to-text:t">
                       <w:txbxContent>
                         <w:p>
@@ -2834,7 +3223,7 @@
                     </v:textbox>
                   </v:shape>
                 </v:group>
-                <v:shape id="Text Box 29" o:spid="_x0000_s1046" type="#_x0000_t202" style="position:absolute;left:1443;width:11551;height:2838;visibility:visible;mso-wrap-style:square;v-text-anchor:middle" o:gfxdata="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" filled="f" stroked="f" strokeweight=".5pt">
+                <v:shape id="Text Box 29" o:spid="_x0000_s1048" type="#_x0000_t202" style="position:absolute;left:1443;width:11551;height:2838;visibility:visible;mso-wrap-style:square;v-text-anchor:middle" o:gfxdata="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" filled="f" stroked="f" strokeweight=".5pt">
                   <v:textbox style="mso-fit-shape-to-text:t">
                     <w:txbxContent>
                       <w:p>
@@ -2868,292 +3257,9 @@
           <w:noProof/>
         </w:rPr>
         <mc:AlternateContent>
-          <mc:Choice Requires="wps">
-            <w:drawing>
-              <wp:anchor distT="0" distB="0" distL="114300" distR="114300" simplePos="0" relativeHeight="251678720" behindDoc="0" locked="0" layoutInCell="1" allowOverlap="1" wp14:anchorId="4C349E76" wp14:editId="19AFF2FB">
-                <wp:simplePos x="0" y="0"/>
-                <wp:positionH relativeFrom="column">
-                  <wp:posOffset>2252746</wp:posOffset>
-                </wp:positionH>
-                <wp:positionV relativeFrom="paragraph">
-                  <wp:posOffset>396240</wp:posOffset>
-                </wp:positionV>
-                <wp:extent cx="8022" cy="657727"/>
-                <wp:effectExtent l="50800" t="25400" r="55880" b="28575"/>
-                <wp:wrapNone/>
-                <wp:docPr id="28" name="Straight Arrow Connector 28"/>
-                <wp:cNvGraphicFramePr/>
-                <a:graphic xmlns:a="http://schemas.openxmlformats.org/drawingml/2006/main">
-                  <a:graphicData uri="http://schemas.microsoft.com/office/word/2010/wordprocessingShape">
-                    <wps:wsp>
-                      <wps:cNvCnPr/>
-                      <wps:spPr>
-                        <a:xfrm>
-                          <a:off x="0" y="0"/>
-                          <a:ext cx="8022" cy="657727"/>
-                        </a:xfrm>
-                        <a:prstGeom prst="straightConnector1">
-                          <a:avLst/>
-                        </a:prstGeom>
-                        <a:ln w="19050">
-                          <a:solidFill>
-                            <a:schemeClr val="tx1"/>
-                          </a:solidFill>
-                          <a:headEnd type="triangle"/>
-                          <a:tailEnd type="triangle"/>
-                        </a:ln>
-                      </wps:spPr>
-                      <wps:style>
-                        <a:lnRef idx="1">
-                          <a:schemeClr val="accent1"/>
-                        </a:lnRef>
-                        <a:fillRef idx="0">
-                          <a:schemeClr val="accent1"/>
-                        </a:fillRef>
-                        <a:effectRef idx="0">
-                          <a:schemeClr val="accent1"/>
-                        </a:effectRef>
-                        <a:fontRef idx="minor">
-                          <a:schemeClr val="tx1"/>
-                        </a:fontRef>
-                      </wps:style>
-                      <wps:bodyPr/>
-                    </wps:wsp>
-                  </a:graphicData>
-                </a:graphic>
-              </wp:anchor>
-            </w:drawing>
-          </mc:Choice>
-          <mc:Fallback>
-            <w:pict>
-              <v:shape w14:anchorId="2BF5DCCF" id="Straight Arrow Connector 28" o:spid="_x0000_s1026" type="#_x0000_t32" style="position:absolute;margin-left:177.4pt;margin-top:31.2pt;width:.65pt;height:51.8pt;z-index:251678720;visibility:visible;mso-wrap-style:square;mso-wrap-distance-left:9pt;mso-wrap-distance-top:0;mso-wrap-distance-right:9pt;mso-wrap-distance-bottom:0;mso-position-horizontal:absolute;mso-position-horizontal-relative:text;mso-position-vertical:absolute;mso-position-vertical-relative:text" o:gfxdata="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" strokecolor="black [3213]" strokeweight="1.5pt">
-                <v:stroke startarrow="block" endarrow="block" joinstyle="miter"/>
-              </v:shape>
-            </w:pict>
-          </mc:Fallback>
-        </mc:AlternateContent>
-      </w:r>
-      <w:r>
-        <w:rPr>
-          <w:noProof/>
-        </w:rPr>
-        <mc:AlternateContent>
-          <mc:Choice Requires="wps">
-            <w:drawing>
-              <wp:anchor distT="0" distB="0" distL="114300" distR="114300" simplePos="0" relativeHeight="251676672" behindDoc="0" locked="0" layoutInCell="1" allowOverlap="1" wp14:anchorId="0E09400F" wp14:editId="772DC82E">
-                <wp:simplePos x="0" y="0"/>
-                <wp:positionH relativeFrom="column">
-                  <wp:posOffset>1153594</wp:posOffset>
-                </wp:positionH>
-                <wp:positionV relativeFrom="paragraph">
-                  <wp:posOffset>391594</wp:posOffset>
-                </wp:positionV>
-                <wp:extent cx="8022" cy="657727"/>
-                <wp:effectExtent l="50800" t="25400" r="55880" b="28575"/>
-                <wp:wrapNone/>
-                <wp:docPr id="26" name="Straight Arrow Connector 26"/>
-                <wp:cNvGraphicFramePr/>
-                <a:graphic xmlns:a="http://schemas.openxmlformats.org/drawingml/2006/main">
-                  <a:graphicData uri="http://schemas.microsoft.com/office/word/2010/wordprocessingShape">
-                    <wps:wsp>
-                      <wps:cNvCnPr/>
-                      <wps:spPr>
-                        <a:xfrm>
-                          <a:off x="0" y="0"/>
-                          <a:ext cx="8022" cy="657727"/>
-                        </a:xfrm>
-                        <a:prstGeom prst="straightConnector1">
-                          <a:avLst/>
-                        </a:prstGeom>
-                        <a:ln w="19050">
-                          <a:solidFill>
-                            <a:schemeClr val="tx1"/>
-                          </a:solidFill>
-                          <a:headEnd type="triangle"/>
-                          <a:tailEnd type="triangle"/>
-                        </a:ln>
-                      </wps:spPr>
-                      <wps:style>
-                        <a:lnRef idx="1">
-                          <a:schemeClr val="accent1"/>
-                        </a:lnRef>
-                        <a:fillRef idx="0">
-                          <a:schemeClr val="accent1"/>
-                        </a:fillRef>
-                        <a:effectRef idx="0">
-                          <a:schemeClr val="accent1"/>
-                        </a:effectRef>
-                        <a:fontRef idx="minor">
-                          <a:schemeClr val="tx1"/>
-                        </a:fontRef>
-                      </wps:style>
-                      <wps:bodyPr/>
-                    </wps:wsp>
-                  </a:graphicData>
-                </a:graphic>
-              </wp:anchor>
-            </w:drawing>
-          </mc:Choice>
-          <mc:Fallback>
-            <w:pict>
-              <v:shapetype w14:anchorId="1D1D0CDC" id="_x0000_t32" coordsize="21600,21600" o:spt="32" o:oned="t" path="m,l21600,21600e" filled="f">
-                <v:path arrowok="t" fillok="f" o:connecttype="none"/>
-                <o:lock v:ext="edit" shapetype="t"/>
-              </v:shapetype>
-              <v:shape id="Straight Arrow Connector 26" o:spid="_x0000_s1026" type="#_x0000_t32" style="position:absolute;margin-left:90.85pt;margin-top:30.85pt;width:.65pt;height:51.8pt;z-index:251676672;visibility:visible;mso-wrap-style:square;mso-wrap-distance-left:9pt;mso-wrap-distance-top:0;mso-wrap-distance-right:9pt;mso-wrap-distance-bottom:0;mso-position-horizontal:absolute;mso-position-horizontal-relative:text;mso-position-vertical:absolute;mso-position-vertical-relative:text" o:gfxdata="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" strokecolor="black [3213]" strokeweight="1.5pt">
-                <v:stroke startarrow="block" endarrow="block" joinstyle="miter"/>
-              </v:shape>
-            </w:pict>
-          </mc:Fallback>
-        </mc:AlternateContent>
-      </w:r>
-      <w:r>
-        <w:rPr>
-          <w:noProof/>
-        </w:rPr>
-        <mc:AlternateContent>
-          <mc:Choice Requires="wps">
-            <w:drawing>
-              <wp:anchor distT="0" distB="0" distL="114300" distR="114300" simplePos="0" relativeHeight="251669504" behindDoc="0" locked="0" layoutInCell="1" allowOverlap="1" wp14:anchorId="404728B1" wp14:editId="04F0F781">
-                <wp:simplePos x="0" y="0"/>
-                <wp:positionH relativeFrom="column">
-                  <wp:posOffset>607695</wp:posOffset>
-                </wp:positionH>
-                <wp:positionV relativeFrom="paragraph">
-                  <wp:posOffset>4699869</wp:posOffset>
-                </wp:positionV>
-                <wp:extent cx="4235116" cy="336550"/>
-                <wp:effectExtent l="12700" t="12700" r="6985" b="19050"/>
-                <wp:wrapNone/>
-                <wp:docPr id="27" name="Rounded Rectangle 27"/>
-                <wp:cNvGraphicFramePr/>
-                <a:graphic xmlns:a="http://schemas.openxmlformats.org/drawingml/2006/main">
-                  <a:graphicData uri="http://schemas.microsoft.com/office/word/2010/wordprocessingShape">
-                    <wps:wsp>
-                      <wps:cNvSpPr/>
-                      <wps:spPr>
-                        <a:xfrm>
-                          <a:off x="0" y="0"/>
-                          <a:ext cx="4235116" cy="336550"/>
-                        </a:xfrm>
-                        <a:prstGeom prst="roundRect">
-                          <a:avLst/>
-                        </a:prstGeom>
-                        <a:noFill/>
-                        <a:ln w="19050">
-                          <a:solidFill>
-                            <a:schemeClr val="tx1"/>
-                          </a:solidFill>
-                        </a:ln>
-                      </wps:spPr>
-                      <wps:style>
-                        <a:lnRef idx="2">
-                          <a:schemeClr val="accent1">
-                            <a:shade val="50000"/>
-                          </a:schemeClr>
-                        </a:lnRef>
-                        <a:fillRef idx="1">
-                          <a:schemeClr val="accent1"/>
-                        </a:fillRef>
-                        <a:effectRef idx="0">
-                          <a:schemeClr val="accent1"/>
-                        </a:effectRef>
-                        <a:fontRef idx="minor">
-                          <a:schemeClr val="lt1"/>
-                        </a:fontRef>
-                      </wps:style>
-                      <wps:txbx>
-                        <w:txbxContent>
-                          <w:p>
-                            <w:pPr>
-                              <w:jc w:val="center"/>
-                              <w:rPr>
-                                <w:rFonts w:ascii="Charter Roman" w:hAnsi="Charter Roman"/>
-                                <w:color w:val="000000" w:themeColor="text1"/>
-                                <w:lang w:val="en-US"/>
-                              </w:rPr>
-                            </w:pPr>
-                            <w:r>
-                              <w:rPr>
-                                <w:rFonts w:ascii="Charter Roman" w:hAnsi="Charter Roman"/>
-                                <w:color w:val="000000" w:themeColor="text1"/>
-                                <w:lang w:val="en-US"/>
-                              </w:rPr>
-                              <w:t>Dis</w:t>
-                            </w:r>
-                            <w:r>
-                              <w:rPr>
-                                <w:rFonts w:ascii="Charter Roman" w:hAnsi="Charter Roman"/>
-                                <w:color w:val="000000" w:themeColor="text1"/>
-                                <w:lang w:val="en-US"/>
-                              </w:rPr>
-                              <w:t>tributed File System</w:t>
-                            </w:r>
-                          </w:p>
-                        </w:txbxContent>
-                      </wps:txbx>
-                      <wps:bodyPr rot="0" spcFirstLastPara="0" vertOverflow="overflow" horzOverflow="overflow" vert="horz" wrap="square" lIns="91440" tIns="45720" rIns="91440" bIns="45720" numCol="1" spcCol="0" rtlCol="0" fromWordArt="0" anchor="ctr" anchorCtr="0" forceAA="0" compatLnSpc="1">
-                        <a:prstTxWarp prst="textNoShape">
-                          <a:avLst/>
-                        </a:prstTxWarp>
-                        <a:noAutofit/>
-                      </wps:bodyPr>
-                    </wps:wsp>
-                  </a:graphicData>
-                </a:graphic>
-                <wp14:sizeRelH relativeFrom="margin">
-                  <wp14:pctWidth>0</wp14:pctWidth>
-                </wp14:sizeRelH>
-              </wp:anchor>
-            </w:drawing>
-          </mc:Choice>
-          <mc:Fallback>
-            <w:pict>
-              <v:roundrect w14:anchorId="436921C4" id="Rounded Rectangle 27" o:spid="_x0000_s1043" style="position:absolute;margin-left:47.85pt;margin-top:370.05pt;width:333.45pt;height:26.5pt;z-index:251669504;visibility:visible;mso-wrap-style:square;mso-width-percent:0;mso-wrap-distance-left:9pt;mso-wrap-distance-top:0;mso-wrap-distance-right:9pt;mso-wrap-distance-bottom:0;mso-position-horizontal:absolute;mso-position-horizontal-relative:text;mso-position-vertical:absolute;mso-position-vertical-relative:text;mso-width-percent:0;mso-width-relative:margin;v-text-anchor:middle" arcsize="10923f" o:gfxdata="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" filled="f" strokecolor="black [3213]" strokeweight="1.5pt">
-                <v:stroke joinstyle="miter"/>
-                <v:textbox>
-                  <w:txbxContent>
-                    <w:p>
-                      <w:pPr>
-                        <w:jc w:val="center"/>
-                        <w:rPr>
-                          <w:rFonts w:ascii="Charter Roman" w:hAnsi="Charter Roman"/>
-                          <w:color w:val="000000" w:themeColor="text1"/>
-                          <w:lang w:val="en-US"/>
-                        </w:rPr>
-                      </w:pPr>
-                      <w:r>
-                        <w:rPr>
-                          <w:rFonts w:ascii="Charter Roman" w:hAnsi="Charter Roman"/>
-                          <w:color w:val="000000" w:themeColor="text1"/>
-                          <w:lang w:val="en-US"/>
-                        </w:rPr>
-                        <w:t>Dis</w:t>
-                      </w:r>
-                      <w:r>
-                        <w:rPr>
-                          <w:rFonts w:ascii="Charter Roman" w:hAnsi="Charter Roman"/>
-                          <w:color w:val="000000" w:themeColor="text1"/>
-                          <w:lang w:val="en-US"/>
-                        </w:rPr>
-                        <w:t>tributed File System</w:t>
-                      </w:r>
-                    </w:p>
-                  </w:txbxContent>
-                </v:textbox>
-              </v:roundrect>
-            </w:pict>
-          </mc:Fallback>
-        </mc:AlternateContent>
-      </w:r>
-      <w:r>
-        <w:rPr>
-          <w:noProof/>
-        </w:rPr>
-        <mc:AlternateContent>
           <mc:Choice Requires="wpg">
             <w:drawing>
-              <wp:anchor distT="0" distB="0" distL="114300" distR="114300" simplePos="0" relativeHeight="251673600" behindDoc="0" locked="0" layoutInCell="1" allowOverlap="1" wp14:anchorId="2B53C43D" wp14:editId="479C30BA">
+              <wp:anchor distT="0" distB="0" distL="114300" distR="114300" simplePos="0" relativeHeight="251673600" behindDoc="0" locked="0" layoutInCell="1" allowOverlap="1" wp14:anchorId="2B53C43D" wp14:editId="5C518D41">
                 <wp:simplePos x="0" y="0"/>
                 <wp:positionH relativeFrom="column">
                   <wp:posOffset>616184</wp:posOffset>
@@ -3334,8 +3440,8 @@
           </mc:Choice>
           <mc:Fallback>
             <w:pict>
-              <v:group id="Group 24" o:spid="_x0000_s1044" style="position:absolute;margin-left:48.5pt;margin-top:87.05pt;width:173.65pt;height:22.25pt;z-index:251673600" coordsize="22053,2824" o:gfxdata="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">
-                <v:roundrect id="Rounded Rectangle 18" o:spid="_x0000_s1045" style="position:absolute;width:10666;height:2824;visibility:visible;mso-wrap-style:square;v-text-anchor:middle" arcsize="6736f" o:gfxdata="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" filled="f" strokecolor="black [3213]" strokeweight="1.5pt">
+              <v:group w14:anchorId="2B53C43D" id="Group 24" o:spid="_x0000_s1049" style="position:absolute;margin-left:48.5pt;margin-top:87.05pt;width:173.65pt;height:22.25pt;z-index:251673600" coordsize="22053,2824" o:gfxdata="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">
+                <v:roundrect id="Rounded Rectangle 18" o:spid="_x0000_s1050" style="position:absolute;width:10666;height:2824;visibility:visible;mso-wrap-style:square;v-text-anchor:middle" arcsize="6736f" o:gfxdata="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" filled="f" strokecolor="black [3213]" strokeweight="1.5pt">
                   <v:stroke joinstyle="miter"/>
                   <v:textbox style="mso-fit-shape-to-text:t">
                     <w:txbxContent>
@@ -3374,7 +3480,7 @@
                     </w:txbxContent>
                   </v:textbox>
                 </v:roundrect>
-                <v:roundrect id="Rounded Rectangle 20" o:spid="_x0000_s1046" style="position:absolute;left:11387;width:10666;height:2824;visibility:visible;mso-wrap-style:square;v-text-anchor:middle" arcsize="6736f" o:gfxdata="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" filled="f" strokecolor="black [3213]" strokeweight="1.5pt">
+                <v:roundrect id="Rounded Rectangle 20" o:spid="_x0000_s1051" style="position:absolute;left:11387;width:10666;height:2824;visibility:visible;mso-wrap-style:square;v-text-anchor:middle" arcsize="6736f" o:gfxdata="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" filled="f" strokecolor="black [3213]" strokeweight="1.5pt">
                   <v:stroke joinstyle="miter"/>
                   <v:textbox style="mso-fit-shape-to-text:t">
                     <w:txbxContent>
@@ -3404,132 +3510,6 @@
                   </v:textbox>
                 </v:roundrect>
               </v:group>
-            </w:pict>
-          </mc:Fallback>
-        </mc:AlternateContent>
-      </w:r>
-      <w:r>
-        <w:rPr>
-          <w:noProof/>
-        </w:rPr>
-        <mc:AlternateContent>
-          <mc:Choice Requires="wps">
-            <w:drawing>
-              <wp:anchor distT="0" distB="0" distL="114300" distR="114300" simplePos="0" relativeHeight="251675648" behindDoc="0" locked="0" layoutInCell="1" allowOverlap="1" wp14:anchorId="4E061DDF" wp14:editId="5BB4C6BB">
-                <wp:simplePos x="0" y="0"/>
-                <wp:positionH relativeFrom="column">
-                  <wp:posOffset>607695</wp:posOffset>
-                </wp:positionH>
-                <wp:positionV relativeFrom="paragraph">
-                  <wp:posOffset>-3409</wp:posOffset>
-                </wp:positionV>
-                <wp:extent cx="2205789" cy="336550"/>
-                <wp:effectExtent l="12700" t="12700" r="17145" b="19050"/>
-                <wp:wrapNone/>
-                <wp:docPr id="22" name="Rounded Rectangle 22"/>
-                <wp:cNvGraphicFramePr/>
-                <a:graphic xmlns:a="http://schemas.openxmlformats.org/drawingml/2006/main">
-                  <a:graphicData uri="http://schemas.microsoft.com/office/word/2010/wordprocessingShape">
-                    <wps:wsp>
-                      <wps:cNvSpPr/>
-                      <wps:spPr>
-                        <a:xfrm>
-                          <a:off x="0" y="0"/>
-                          <a:ext cx="2205789" cy="336550"/>
-                        </a:xfrm>
-                        <a:prstGeom prst="roundRect">
-                          <a:avLst/>
-                        </a:prstGeom>
-                        <a:noFill/>
-                        <a:ln w="19050">
-                          <a:solidFill>
-                            <a:schemeClr val="tx1"/>
-                          </a:solidFill>
-                        </a:ln>
-                      </wps:spPr>
-                      <wps:style>
-                        <a:lnRef idx="2">
-                          <a:schemeClr val="accent1">
-                            <a:shade val="50000"/>
-                          </a:schemeClr>
-                        </a:lnRef>
-                        <a:fillRef idx="1">
-                          <a:schemeClr val="accent1"/>
-                        </a:fillRef>
-                        <a:effectRef idx="0">
-                          <a:schemeClr val="accent1"/>
-                        </a:effectRef>
-                        <a:fontRef idx="minor">
-                          <a:schemeClr val="lt1"/>
-                        </a:fontRef>
-                      </wps:style>
-                      <wps:txbx>
-                        <w:txbxContent>
-                          <w:p>
-                            <w:pPr>
-                              <w:jc w:val="center"/>
-                              <w:rPr>
-                                <w:rFonts w:ascii="Charter Roman" w:hAnsi="Charter Roman"/>
-                                <w:color w:val="000000" w:themeColor="text1"/>
-                                <w:lang w:val="en-US"/>
-                              </w:rPr>
-                            </w:pPr>
-                            <w:r>
-                              <w:rPr>
-                                <w:rFonts w:ascii="Charter Roman" w:hAnsi="Charter Roman"/>
-                                <w:color w:val="000000" w:themeColor="text1"/>
-                                <w:lang w:val="en-US"/>
-                              </w:rPr>
-                              <w:t>Zookeeper Ensemble</w:t>
-                            </w:r>
-                          </w:p>
-                        </w:txbxContent>
-                      </wps:txbx>
-                      <wps:bodyPr rot="0" spcFirstLastPara="0" vertOverflow="overflow" horzOverflow="overflow" vert="horz" wrap="square" lIns="91440" tIns="45720" rIns="91440" bIns="45720" numCol="1" spcCol="0" rtlCol="0" fromWordArt="0" anchor="ctr" anchorCtr="0" forceAA="0" compatLnSpc="1">
-                        <a:prstTxWarp prst="textNoShape">
-                          <a:avLst/>
-                        </a:prstTxWarp>
-                        <a:noAutofit/>
-                      </wps:bodyPr>
-                    </wps:wsp>
-                  </a:graphicData>
-                </a:graphic>
-                <wp14:sizeRelH relativeFrom="margin">
-                  <wp14:pctWidth>0</wp14:pctWidth>
-                </wp14:sizeRelH>
-                <wp14:sizeRelV relativeFrom="margin">
-                  <wp14:pctHeight>0</wp14:pctHeight>
-                </wp14:sizeRelV>
-              </wp:anchor>
-            </w:drawing>
-          </mc:Choice>
-          <mc:Fallback>
-            <w:pict>
-              <v:roundrect w14:anchorId="0EEC1145" id="Rounded Rectangle 22" o:spid="_x0000_s1047" style="position:absolute;margin-left:47.85pt;margin-top:-.25pt;width:173.7pt;height:26.5pt;z-index:251675648;visibility:visible;mso-wrap-style:square;mso-width-percent:0;mso-height-percent:0;mso-wrap-distance-left:9pt;mso-wrap-distance-top:0;mso-wrap-distance-right:9pt;mso-wrap-distance-bottom:0;mso-position-horizontal:absolute;mso-position-horizontal-relative:text;mso-position-vertical:absolute;mso-position-vertical-relative:text;mso-width-percent:0;mso-height-percent:0;mso-width-relative:margin;mso-height-relative:margin;v-text-anchor:middle" arcsize="10923f" o:gfxdata="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" filled="f" strokecolor="black [3213]" strokeweight="1.5pt">
-                <v:stroke joinstyle="miter"/>
-                <v:textbox>
-                  <w:txbxContent>
-                    <w:p>
-                      <w:pPr>
-                        <w:jc w:val="center"/>
-                        <w:rPr>
-                          <w:rFonts w:ascii="Charter Roman" w:hAnsi="Charter Roman"/>
-                          <w:color w:val="000000" w:themeColor="text1"/>
-                          <w:lang w:val="en-US"/>
-                        </w:rPr>
-                      </w:pPr>
-                      <w:r>
-                        <w:rPr>
-                          <w:rFonts w:ascii="Charter Roman" w:hAnsi="Charter Roman"/>
-                          <w:color w:val="000000" w:themeColor="text1"/>
-                          <w:lang w:val="en-US"/>
-                        </w:rPr>
-                        <w:t>Zookeeper Ensemble</w:t>
-                      </w:r>
-                    </w:p>
-                  </w:txbxContent>
-                </v:textbox>
-              </v:roundrect>
             </w:pict>
           </mc:Fallback>
         </mc:AlternateContent>

</xml_diff>